<commit_message>
Finalisation de la doc et du code
</commit_message>
<xml_diff>
--- a/MBE/docs/Documentation_Technique_MBE.docx
+++ b/MBE/docs/Documentation_Technique_MBE.docx
@@ -461,6 +461,7 @@
                                 <w:dataBinding w:prefixMappings="xmlns:ns0='http://purl.org/dc/elements/1.1/' xmlns:ns1='http://schemas.openxmlformats.org/package/2006/metadata/core-properties' " w:xpath="/ns1:coreProperties[1]/ns0:creator[1]" w:storeItemID="{6C3C8BC8-F283-45AE-878A-BAB7291924A1}"/>
                                 <w:text/>
                               </w:sdtPr>
+                              <w:sdtEndPr/>
                               <w:sdtContent>
                                 <w:r>
                                   <w:rPr>
@@ -501,6 +502,7 @@
                                 <w:dataBinding w:prefixMappings="xmlns:ns0='http://schemas.openxmlformats.org/officeDocument/2006/extended-properties' " w:xpath="/ns0:Properties[1]/ns0:Company[1]" w:storeItemID="{6668398D-A668-4E3E-A5EB-62B293D839F1}"/>
                                 <w:text/>
                               </w:sdtPr>
+                              <w:sdtEndPr/>
                               <w:sdtContent>
                                 <w:r>
                                   <w:rPr>
@@ -531,6 +533,7 @@
                                 <w:dataBinding w:prefixMappings="xmlns:ns0='http://schemas.microsoft.com/office/2006/coverPageProps' " w:xpath="/ns0:CoverPageProperties[1]/ns0:CompanyAddress[1]" w:storeItemID="{55AF091B-3C7A-41E3-B477-F2FDAA23CFDA}"/>
                                 <w:text/>
                               </w:sdtPr>
+                              <w:sdtEndPr/>
                               <w:sdtContent>
                                 <w:r>
                                   <w:rPr>
@@ -573,6 +576,7 @@
                               <w:dataBinding w:prefixMappings="xmlns:ns0='http://purl.org/dc/elements/1.1/' xmlns:ns1='http://schemas.openxmlformats.org/package/2006/metadata/core-properties' " w:xpath="/ns1:coreProperties[1]/ns0:title[1]" w:storeItemID="{6C3C8BC8-F283-45AE-878A-BAB7291924A1}"/>
                               <w:text/>
                             </w:sdtPr>
+                            <w:sdtEndPr/>
                             <w:sdtContent>
                               <w:p>
                                 <w:pPr>
@@ -613,6 +617,7 @@
                               <w:dataBinding w:prefixMappings="xmlns:ns0='http://purl.org/dc/elements/1.1/' xmlns:ns1='http://schemas.openxmlformats.org/package/2006/metadata/core-properties' " w:xpath="/ns1:coreProperties[1]/ns0:subject[1]" w:storeItemID="{6C3C8BC8-F283-45AE-878A-BAB7291924A1}"/>
                               <w:text/>
                             </w:sdtPr>
+                            <w:sdtEndPr/>
                             <w:sdtContent>
                               <w:p>
                                 <w:pPr>
@@ -666,7 +671,17 @@
                                     <w:sz w:val="36"/>
                                     <w:szCs w:val="36"/>
                                   </w:rPr>
-                                  <w:t xml:space="preserve"> E</w:t>
+                                  <w:t xml:space="preserve"> </w:t>
+                                </w:r>
+                                <w:proofErr w:type="spellStart"/>
+                                <w:r>
+                                  <w:rPr>
+                                    <w:caps/>
+                                    <w:color w:val="454545" w:themeColor="text2"/>
+                                    <w:sz w:val="36"/>
+                                    <w:szCs w:val="36"/>
+                                  </w:rPr>
+                                  <w:t>E</w:t>
                                 </w:r>
                                 <w:r>
                                   <w:rPr>
@@ -676,6 +691,7 @@
                                   </w:rPr>
                                   <w:t>mulator</w:t>
                                 </w:r>
+                                <w:proofErr w:type="spellEnd"/>
                               </w:p>
                             </w:sdtContent>
                           </w:sdt>
@@ -1055,8 +1071,6 @@
       <w:r>
         <w:br w:type="page"/>
       </w:r>
-      <w:bookmarkStart w:id="0" w:name="_GoBack"/>
-      <w:bookmarkEnd w:id="0"/>
     </w:p>
     <w:sdt>
       <w:sdtPr>
@@ -1113,7 +1127,7 @@
           <w:r>
             <w:fldChar w:fldCharType="separate"/>
           </w:r>
-          <w:hyperlink w:anchor="_Toc508357161" w:history="1">
+          <w:hyperlink w:anchor="_Toc509568181" w:history="1">
             <w:r>
               <w:rPr>
                 <w:rStyle w:val="Lienhypertexte"/>
@@ -1155,7 +1169,7 @@
                 <w:noProof/>
                 <w:webHidden/>
               </w:rPr>
-              <w:instrText xml:space="preserve"> PAGEREF _Toc508357161 \h </w:instrText>
+              <w:instrText xml:space="preserve"> PAGEREF _Toc509568181 \h </w:instrText>
             </w:r>
             <w:r>
               <w:rPr>
@@ -1199,7 +1213,7 @@
               <w:lang w:eastAsia="fr-CH"/>
             </w:rPr>
           </w:pPr>
-          <w:hyperlink w:anchor="_Toc508357162" w:history="1">
+          <w:hyperlink w:anchor="_Toc509568182" w:history="1">
             <w:r>
               <w:rPr>
                 <w:rStyle w:val="Lienhypertexte"/>
@@ -1241,7 +1255,7 @@
                 <w:noProof/>
                 <w:webHidden/>
               </w:rPr>
-              <w:instrText xml:space="preserve"> PAGEREF _Toc508357162 \h </w:instrText>
+              <w:instrText xml:space="preserve"> PAGEREF _Toc509568182 \h </w:instrText>
             </w:r>
             <w:r>
               <w:rPr>
@@ -1285,7 +1299,7 @@
               <w:lang w:eastAsia="fr-CH"/>
             </w:rPr>
           </w:pPr>
-          <w:hyperlink w:anchor="_Toc508357163" w:history="1">
+          <w:hyperlink w:anchor="_Toc509568183" w:history="1">
             <w:r>
               <w:rPr>
                 <w:rStyle w:val="Lienhypertexte"/>
@@ -1327,7 +1341,7 @@
                 <w:noProof/>
                 <w:webHidden/>
               </w:rPr>
-              <w:instrText xml:space="preserve"> PAGEREF _Toc508357163 \h </w:instrText>
+              <w:instrText xml:space="preserve"> PAGEREF _Toc509568183 \h </w:instrText>
             </w:r>
             <w:r>
               <w:rPr>
@@ -1371,7 +1385,7 @@
               <w:lang w:eastAsia="fr-CH"/>
             </w:rPr>
           </w:pPr>
-          <w:hyperlink w:anchor="_Toc508357164" w:history="1">
+          <w:hyperlink w:anchor="_Toc509568184" w:history="1">
             <w:r>
               <w:rPr>
                 <w:rStyle w:val="Lienhypertexte"/>
@@ -1413,7 +1427,7 @@
                 <w:noProof/>
                 <w:webHidden/>
               </w:rPr>
-              <w:instrText xml:space="preserve"> PAGEREF _Toc508357164 \h </w:instrText>
+              <w:instrText xml:space="preserve"> PAGEREF _Toc509568184 \h </w:instrText>
             </w:r>
             <w:r>
               <w:rPr>
@@ -1457,7 +1471,7 @@
               <w:lang w:eastAsia="fr-CH"/>
             </w:rPr>
           </w:pPr>
-          <w:hyperlink w:anchor="_Toc508357165" w:history="1">
+          <w:hyperlink w:anchor="_Toc509568185" w:history="1">
             <w:r>
               <w:rPr>
                 <w:rStyle w:val="Lienhypertexte"/>
@@ -1499,7 +1513,7 @@
                 <w:noProof/>
                 <w:webHidden/>
               </w:rPr>
-              <w:instrText xml:space="preserve"> PAGEREF _Toc508357165 \h </w:instrText>
+              <w:instrText xml:space="preserve"> PAGEREF _Toc509568185 \h </w:instrText>
             </w:r>
             <w:r>
               <w:rPr>
@@ -1543,7 +1557,7 @@
               <w:lang w:eastAsia="fr-CH"/>
             </w:rPr>
           </w:pPr>
-          <w:hyperlink w:anchor="_Toc508357166" w:history="1">
+          <w:hyperlink w:anchor="_Toc509568186" w:history="1">
             <w:r>
               <w:rPr>
                 <w:rStyle w:val="Lienhypertexte"/>
@@ -1585,7 +1599,7 @@
                 <w:noProof/>
                 <w:webHidden/>
               </w:rPr>
-              <w:instrText xml:space="preserve"> PAGEREF _Toc508357166 \h </w:instrText>
+              <w:instrText xml:space="preserve"> PAGEREF _Toc509568186 \h </w:instrText>
             </w:r>
             <w:r>
               <w:rPr>
@@ -1629,7 +1643,7 @@
               <w:lang w:eastAsia="fr-CH"/>
             </w:rPr>
           </w:pPr>
-          <w:hyperlink w:anchor="_Toc508357167" w:history="1">
+          <w:hyperlink w:anchor="_Toc509568187" w:history="1">
             <w:r>
               <w:rPr>
                 <w:rStyle w:val="Lienhypertexte"/>
@@ -1671,7 +1685,7 @@
                 <w:noProof/>
                 <w:webHidden/>
               </w:rPr>
-              <w:instrText xml:space="preserve"> PAGEREF _Toc508357167 \h </w:instrText>
+              <w:instrText xml:space="preserve"> PAGEREF _Toc509568187 \h </w:instrText>
             </w:r>
             <w:r>
               <w:rPr>
@@ -1715,7 +1729,7 @@
               <w:lang w:eastAsia="fr-CH"/>
             </w:rPr>
           </w:pPr>
-          <w:hyperlink w:anchor="_Toc508357168" w:history="1">
+          <w:hyperlink w:anchor="_Toc509568188" w:history="1">
             <w:r>
               <w:rPr>
                 <w:rStyle w:val="Lienhypertexte"/>
@@ -1757,7 +1771,7 @@
                 <w:noProof/>
                 <w:webHidden/>
               </w:rPr>
-              <w:instrText xml:space="preserve"> PAGEREF _Toc508357168 \h </w:instrText>
+              <w:instrText xml:space="preserve"> PAGEREF _Toc509568188 \h </w:instrText>
             </w:r>
             <w:r>
               <w:rPr>
@@ -1801,7 +1815,7 @@
               <w:lang w:eastAsia="fr-CH"/>
             </w:rPr>
           </w:pPr>
-          <w:hyperlink w:anchor="_Toc508357169" w:history="1">
+          <w:hyperlink w:anchor="_Toc509568189" w:history="1">
             <w:r>
               <w:rPr>
                 <w:rStyle w:val="Lienhypertexte"/>
@@ -1843,7 +1857,7 @@
                 <w:noProof/>
                 <w:webHidden/>
               </w:rPr>
-              <w:instrText xml:space="preserve"> PAGEREF _Toc508357169 \h </w:instrText>
+              <w:instrText xml:space="preserve"> PAGEREF _Toc509568189 \h </w:instrText>
             </w:r>
             <w:r>
               <w:rPr>
@@ -1887,7 +1901,7 @@
               <w:lang w:eastAsia="fr-CH"/>
             </w:rPr>
           </w:pPr>
-          <w:hyperlink w:anchor="_Toc508357170" w:history="1">
+          <w:hyperlink w:anchor="_Toc509568190" w:history="1">
             <w:r>
               <w:rPr>
                 <w:rStyle w:val="Lienhypertexte"/>
@@ -1929,7 +1943,7 @@
                 <w:noProof/>
                 <w:webHidden/>
               </w:rPr>
-              <w:instrText xml:space="preserve"> PAGEREF _Toc508357170 \h </w:instrText>
+              <w:instrText xml:space="preserve"> PAGEREF _Toc509568190 \h </w:instrText>
             </w:r>
             <w:r>
               <w:rPr>
@@ -1973,7 +1987,7 @@
               <w:lang w:eastAsia="fr-CH"/>
             </w:rPr>
           </w:pPr>
-          <w:hyperlink w:anchor="_Toc508357171" w:history="1">
+          <w:hyperlink w:anchor="_Toc509568191" w:history="1">
             <w:r>
               <w:rPr>
                 <w:rStyle w:val="Lienhypertexte"/>
@@ -2015,7 +2029,7 @@
                 <w:noProof/>
                 <w:webHidden/>
               </w:rPr>
-              <w:instrText xml:space="preserve"> PAGEREF _Toc508357171 \h </w:instrText>
+              <w:instrText xml:space="preserve"> PAGEREF _Toc509568191 \h </w:instrText>
             </w:r>
             <w:r>
               <w:rPr>
@@ -2059,7 +2073,7 @@
               <w:lang w:eastAsia="fr-CH"/>
             </w:rPr>
           </w:pPr>
-          <w:hyperlink w:anchor="_Toc508357172" w:history="1">
+          <w:hyperlink w:anchor="_Toc509568192" w:history="1">
             <w:r>
               <w:rPr>
                 <w:rStyle w:val="Lienhypertexte"/>
@@ -2101,7 +2115,7 @@
                 <w:noProof/>
                 <w:webHidden/>
               </w:rPr>
-              <w:instrText xml:space="preserve"> PAGEREF _Toc508357172 \h </w:instrText>
+              <w:instrText xml:space="preserve"> PAGEREF _Toc509568192 \h </w:instrText>
             </w:r>
             <w:r>
               <w:rPr>
@@ -2145,7 +2159,7 @@
               <w:lang w:eastAsia="fr-CH"/>
             </w:rPr>
           </w:pPr>
-          <w:hyperlink w:anchor="_Toc508357173" w:history="1">
+          <w:hyperlink w:anchor="_Toc509568193" w:history="1">
             <w:r>
               <w:rPr>
                 <w:rStyle w:val="Lienhypertexte"/>
@@ -2187,7 +2201,7 @@
                 <w:noProof/>
                 <w:webHidden/>
               </w:rPr>
-              <w:instrText xml:space="preserve"> PAGEREF _Toc508357173 \h </w:instrText>
+              <w:instrText xml:space="preserve"> PAGEREF _Toc509568193 \h </w:instrText>
             </w:r>
             <w:r>
               <w:rPr>
@@ -2231,7 +2245,7 @@
               <w:lang w:eastAsia="fr-CH"/>
             </w:rPr>
           </w:pPr>
-          <w:hyperlink w:anchor="_Toc508357174" w:history="1">
+          <w:hyperlink w:anchor="_Toc509568194" w:history="1">
             <w:r>
               <w:rPr>
                 <w:rStyle w:val="Lienhypertexte"/>
@@ -2273,7 +2287,7 @@
                 <w:noProof/>
                 <w:webHidden/>
               </w:rPr>
-              <w:instrText xml:space="preserve"> PAGEREF _Toc508357174 \h </w:instrText>
+              <w:instrText xml:space="preserve"> PAGEREF _Toc509568194 \h </w:instrText>
             </w:r>
             <w:r>
               <w:rPr>
@@ -2317,7 +2331,7 @@
               <w:lang w:eastAsia="fr-CH"/>
             </w:rPr>
           </w:pPr>
-          <w:hyperlink w:anchor="_Toc508357175" w:history="1">
+          <w:hyperlink w:anchor="_Toc509568195" w:history="1">
             <w:r>
               <w:rPr>
                 <w:rStyle w:val="Lienhypertexte"/>
@@ -2359,7 +2373,7 @@
                 <w:noProof/>
                 <w:webHidden/>
               </w:rPr>
-              <w:instrText xml:space="preserve"> PAGEREF _Toc508357175 \h </w:instrText>
+              <w:instrText xml:space="preserve"> PAGEREF _Toc509568195 \h </w:instrText>
             </w:r>
             <w:r>
               <w:rPr>
@@ -2403,7 +2417,7 @@
               <w:lang w:eastAsia="fr-CH"/>
             </w:rPr>
           </w:pPr>
-          <w:hyperlink w:anchor="_Toc508357176" w:history="1">
+          <w:hyperlink w:anchor="_Toc509568196" w:history="1">
             <w:r>
               <w:rPr>
                 <w:rStyle w:val="Lienhypertexte"/>
@@ -2445,7 +2459,7 @@
                 <w:noProof/>
                 <w:webHidden/>
               </w:rPr>
-              <w:instrText xml:space="preserve"> PAGEREF _Toc508357176 \h </w:instrText>
+              <w:instrText xml:space="preserve"> PAGEREF _Toc509568196 \h </w:instrText>
             </w:r>
             <w:r>
               <w:rPr>
@@ -2489,7 +2503,7 @@
               <w:lang w:eastAsia="fr-CH"/>
             </w:rPr>
           </w:pPr>
-          <w:hyperlink w:anchor="_Toc508357177" w:history="1">
+          <w:hyperlink w:anchor="_Toc509568197" w:history="1">
             <w:r>
               <w:rPr>
                 <w:rStyle w:val="Lienhypertexte"/>
@@ -2531,7 +2545,7 @@
                 <w:noProof/>
                 <w:webHidden/>
               </w:rPr>
-              <w:instrText xml:space="preserve"> PAGEREF _Toc508357177 \h </w:instrText>
+              <w:instrText xml:space="preserve"> PAGEREF _Toc509568197 \h </w:instrText>
             </w:r>
             <w:r>
               <w:rPr>
@@ -2575,7 +2589,7 @@
               <w:lang w:eastAsia="fr-CH"/>
             </w:rPr>
           </w:pPr>
-          <w:hyperlink w:anchor="_Toc508357178" w:history="1">
+          <w:hyperlink w:anchor="_Toc509568198" w:history="1">
             <w:r>
               <w:rPr>
                 <w:rStyle w:val="Lienhypertexte"/>
@@ -2617,7 +2631,7 @@
                 <w:noProof/>
                 <w:webHidden/>
               </w:rPr>
-              <w:instrText xml:space="preserve"> PAGEREF _Toc508357178 \h </w:instrText>
+              <w:instrText xml:space="preserve"> PAGEREF _Toc509568198 \h </w:instrText>
             </w:r>
             <w:r>
               <w:rPr>
@@ -2661,7 +2675,7 @@
               <w:lang w:eastAsia="fr-CH"/>
             </w:rPr>
           </w:pPr>
-          <w:hyperlink w:anchor="_Toc508357179" w:history="1">
+          <w:hyperlink w:anchor="_Toc509568199" w:history="1">
             <w:r>
               <w:rPr>
                 <w:rStyle w:val="Lienhypertexte"/>
@@ -2703,7 +2717,7 @@
                 <w:noProof/>
                 <w:webHidden/>
               </w:rPr>
-              <w:instrText xml:space="preserve"> PAGEREF _Toc508357179 \h </w:instrText>
+              <w:instrText xml:space="preserve"> PAGEREF _Toc509568199 \h </w:instrText>
             </w:r>
             <w:r>
               <w:rPr>
@@ -2747,7 +2761,7 @@
               <w:lang w:eastAsia="fr-CH"/>
             </w:rPr>
           </w:pPr>
-          <w:hyperlink w:anchor="_Toc508357180" w:history="1">
+          <w:hyperlink w:anchor="_Toc509568200" w:history="1">
             <w:r>
               <w:rPr>
                 <w:rStyle w:val="Lienhypertexte"/>
@@ -2789,7 +2803,7 @@
                 <w:noProof/>
                 <w:webHidden/>
               </w:rPr>
-              <w:instrText xml:space="preserve"> PAGEREF _Toc508357180 \h </w:instrText>
+              <w:instrText xml:space="preserve"> PAGEREF _Toc509568200 \h </w:instrText>
             </w:r>
             <w:r>
               <w:rPr>
@@ -2833,7 +2847,7 @@
               <w:lang w:eastAsia="fr-CH"/>
             </w:rPr>
           </w:pPr>
-          <w:hyperlink w:anchor="_Toc508357181" w:history="1">
+          <w:hyperlink w:anchor="_Toc509568201" w:history="1">
             <w:r>
               <w:rPr>
                 <w:rStyle w:val="Lienhypertexte"/>
@@ -2875,7 +2889,7 @@
                 <w:noProof/>
                 <w:webHidden/>
               </w:rPr>
-              <w:instrText xml:space="preserve"> PAGEREF _Toc508357181 \h </w:instrText>
+              <w:instrText xml:space="preserve"> PAGEREF _Toc509568201 \h </w:instrText>
             </w:r>
             <w:r>
               <w:rPr>
@@ -2919,7 +2933,7 @@
               <w:lang w:eastAsia="fr-CH"/>
             </w:rPr>
           </w:pPr>
-          <w:hyperlink w:anchor="_Toc508357182" w:history="1">
+          <w:hyperlink w:anchor="_Toc509568202" w:history="1">
             <w:r>
               <w:rPr>
                 <w:rStyle w:val="Lienhypertexte"/>
@@ -2961,7 +2975,7 @@
                 <w:noProof/>
                 <w:webHidden/>
               </w:rPr>
-              <w:instrText xml:space="preserve"> PAGEREF _Toc508357182 \h </w:instrText>
+              <w:instrText xml:space="preserve"> PAGEREF _Toc509568202 \h </w:instrText>
             </w:r>
             <w:r>
               <w:rPr>
@@ -3005,7 +3019,7 @@
               <w:lang w:eastAsia="fr-CH"/>
             </w:rPr>
           </w:pPr>
-          <w:hyperlink w:anchor="_Toc508357183" w:history="1">
+          <w:hyperlink w:anchor="_Toc509568203" w:history="1">
             <w:r>
               <w:rPr>
                 <w:rStyle w:val="Lienhypertexte"/>
@@ -3026,7 +3040,7 @@
                 <w:rStyle w:val="Lienhypertexte"/>
                 <w:noProof/>
               </w:rPr>
-              <w:t>Classe – FrmMain</w:t>
+              <w:t>Classe – FrmView</w:t>
             </w:r>
             <w:r>
               <w:rPr>
@@ -3047,7 +3061,7 @@
                 <w:noProof/>
                 <w:webHidden/>
               </w:rPr>
-              <w:instrText xml:space="preserve"> PAGEREF _Toc508357183 \h </w:instrText>
+              <w:instrText xml:space="preserve"> PAGEREF _Toc509568203 \h </w:instrText>
             </w:r>
             <w:r>
               <w:rPr>
@@ -3091,7 +3105,7 @@
               <w:lang w:eastAsia="fr-CH"/>
             </w:rPr>
           </w:pPr>
-          <w:hyperlink w:anchor="_Toc508357184" w:history="1">
+          <w:hyperlink w:anchor="_Toc509568204" w:history="1">
             <w:r>
               <w:rPr>
                 <w:rStyle w:val="Lienhypertexte"/>
@@ -3112,7 +3126,7 @@
                 <w:rStyle w:val="Lienhypertexte"/>
                 <w:noProof/>
               </w:rPr>
-              <w:t>Classe – Emulator</w:t>
+              <w:t>Classe – FrmConfig</w:t>
             </w:r>
             <w:r>
               <w:rPr>
@@ -3133,7 +3147,7 @@
                 <w:noProof/>
                 <w:webHidden/>
               </w:rPr>
-              <w:instrText xml:space="preserve"> PAGEREF _Toc508357184 \h </w:instrText>
+              <w:instrText xml:space="preserve"> PAGEREF _Toc509568204 \h </w:instrText>
             </w:r>
             <w:r>
               <w:rPr>
@@ -3177,7 +3191,7 @@
               <w:lang w:eastAsia="fr-CH"/>
             </w:rPr>
           </w:pPr>
-          <w:hyperlink w:anchor="_Toc508357185" w:history="1">
+          <w:hyperlink w:anchor="_Toc509568205" w:history="1">
             <w:r>
               <w:rPr>
                 <w:rStyle w:val="Lienhypertexte"/>
@@ -3198,6 +3212,92 @@
                 <w:rStyle w:val="Lienhypertexte"/>
                 <w:noProof/>
               </w:rPr>
+              <w:t>Classe – Emulator</w:t>
+            </w:r>
+            <w:r>
+              <w:rPr>
+                <w:noProof/>
+                <w:webHidden/>
+              </w:rPr>
+              <w:tab/>
+            </w:r>
+            <w:r>
+              <w:rPr>
+                <w:noProof/>
+                <w:webHidden/>
+              </w:rPr>
+              <w:fldChar w:fldCharType="begin"/>
+            </w:r>
+            <w:r>
+              <w:rPr>
+                <w:noProof/>
+                <w:webHidden/>
+              </w:rPr>
+              <w:instrText xml:space="preserve"> PAGEREF _Toc509568205 \h </w:instrText>
+            </w:r>
+            <w:r>
+              <w:rPr>
+                <w:noProof/>
+                <w:webHidden/>
+              </w:rPr>
+            </w:r>
+            <w:r>
+              <w:rPr>
+                <w:noProof/>
+                <w:webHidden/>
+              </w:rPr>
+              <w:fldChar w:fldCharType="separate"/>
+            </w:r>
+            <w:r>
+              <w:rPr>
+                <w:noProof/>
+                <w:webHidden/>
+              </w:rPr>
+              <w:t>9</w:t>
+            </w:r>
+            <w:r>
+              <w:rPr>
+                <w:noProof/>
+                <w:webHidden/>
+              </w:rPr>
+              <w:fldChar w:fldCharType="end"/>
+            </w:r>
+          </w:hyperlink>
+        </w:p>
+        <w:p>
+          <w:pPr>
+            <w:pStyle w:val="TM3"/>
+            <w:tabs>
+              <w:tab w:val="left" w:pos="1320"/>
+              <w:tab w:val="right" w:leader="dot" w:pos="9062"/>
+            </w:tabs>
+            <w:rPr>
+              <w:rFonts w:eastAsiaTheme="minorEastAsia"/>
+              <w:noProof/>
+              <w:lang w:eastAsia="fr-CH"/>
+            </w:rPr>
+          </w:pPr>
+          <w:hyperlink w:anchor="_Toc509568206" w:history="1">
+            <w:r>
+              <w:rPr>
+                <w:rStyle w:val="Lienhypertexte"/>
+                <w:noProof/>
+              </w:rPr>
+              <w:t>4.1.4</w:t>
+            </w:r>
+            <w:r>
+              <w:rPr>
+                <w:rFonts w:eastAsiaTheme="minorEastAsia"/>
+                <w:noProof/>
+                <w:lang w:eastAsia="fr-CH"/>
+              </w:rPr>
+              <w:tab/>
+            </w:r>
+            <w:r>
+              <w:rPr>
+                <w:rStyle w:val="Lienhypertexte"/>
+                <w:noProof/>
+              </w:rPr>
               <w:t>Classe – Config</w:t>
             </w:r>
             <w:r>
@@ -3219,7 +3319,7 @@
                 <w:noProof/>
                 <w:webHidden/>
               </w:rPr>
-              <w:instrText xml:space="preserve"> PAGEREF _Toc508357185 \h </w:instrText>
+              <w:instrText xml:space="preserve"> PAGEREF _Toc509568206 \h </w:instrText>
             </w:r>
             <w:r>
               <w:rPr>
@@ -3263,7 +3363,7 @@
               <w:lang w:eastAsia="fr-CH"/>
             </w:rPr>
           </w:pPr>
-          <w:hyperlink w:anchor="_Toc508357186" w:history="1">
+          <w:hyperlink w:anchor="_Toc509568207" w:history="1">
             <w:r>
               <w:rPr>
                 <w:rStyle w:val="Lienhypertexte"/>
@@ -3284,7 +3384,7 @@
                 <w:rStyle w:val="Lienhypertexte"/>
                 <w:noProof/>
               </w:rPr>
-              <w:t>Conclusion</w:t>
+              <w:t>Test</w:t>
             </w:r>
             <w:r>
               <w:rPr>
@@ -3305,7 +3405,7 @@
                 <w:noProof/>
                 <w:webHidden/>
               </w:rPr>
-              <w:instrText xml:space="preserve"> PAGEREF _Toc508357186 \h </w:instrText>
+              <w:instrText xml:space="preserve"> PAGEREF _Toc509568207 \h </w:instrText>
             </w:r>
             <w:r>
               <w:rPr>
@@ -3325,7 +3425,7 @@
                 <w:noProof/>
                 <w:webHidden/>
               </w:rPr>
-              <w:t>10</w:t>
+              <w:t>11</w:t>
             </w:r>
             <w:r>
               <w:rPr>
@@ -3349,7 +3449,7 @@
               <w:lang w:eastAsia="fr-CH"/>
             </w:rPr>
           </w:pPr>
-          <w:hyperlink w:anchor="_Toc508357187" w:history="1">
+          <w:hyperlink w:anchor="_Toc509568208" w:history="1">
             <w:r>
               <w:rPr>
                 <w:rStyle w:val="Lienhypertexte"/>
@@ -3370,7 +3470,7 @@
                 <w:rStyle w:val="Lienhypertexte"/>
                 <w:noProof/>
               </w:rPr>
-              <w:t>Annexes</w:t>
+              <w:t>Conclusion</w:t>
             </w:r>
             <w:r>
               <w:rPr>
@@ -3391,7 +3491,7 @@
                 <w:noProof/>
                 <w:webHidden/>
               </w:rPr>
-              <w:instrText xml:space="preserve"> PAGEREF _Toc508357187 \h </w:instrText>
+              <w:instrText xml:space="preserve"> PAGEREF _Toc509568208 \h </w:instrText>
             </w:r>
             <w:r>
               <w:rPr>
@@ -3411,7 +3511,7 @@
                 <w:noProof/>
                 <w:webHidden/>
               </w:rPr>
-              <w:t>10</w:t>
+              <w:t>12</w:t>
             </w:r>
             <w:r>
               <w:rPr>
@@ -3443,14 +3543,14 @@
       <w:pPr>
         <w:pStyle w:val="Titre1"/>
       </w:pPr>
-      <w:bookmarkStart w:id="1" w:name="_Toc508356457"/>
-      <w:bookmarkStart w:id="2" w:name="_Toc508357161"/>
+      <w:bookmarkStart w:id="0" w:name="_Toc508356457"/>
+      <w:bookmarkStart w:id="1" w:name="_Toc509568181"/>
       <w:r>
         <w:lastRenderedPageBreak/>
         <w:t>Introduction</w:t>
       </w:r>
+      <w:bookmarkEnd w:id="0"/>
       <w:bookmarkEnd w:id="1"/>
-      <w:bookmarkEnd w:id="2"/>
     </w:p>
     <w:p>
       <w:r>
@@ -3476,26 +3576,26 @@
         <w:pStyle w:val="Titre1"/>
         <w:spacing w:after="240"/>
       </w:pPr>
-      <w:bookmarkStart w:id="3" w:name="_Toc508356458"/>
-      <w:bookmarkStart w:id="4" w:name="_Toc508357162"/>
+      <w:bookmarkStart w:id="2" w:name="_Toc508356458"/>
+      <w:bookmarkStart w:id="3" w:name="_Toc509568182"/>
       <w:r>
         <w:t>Rappel du cahier des charges</w:t>
       </w:r>
+      <w:bookmarkEnd w:id="2"/>
       <w:bookmarkEnd w:id="3"/>
-      <w:bookmarkEnd w:id="4"/>
     </w:p>
     <w:p>
       <w:pPr>
         <w:pStyle w:val="Titre2"/>
         <w:spacing w:after="240"/>
       </w:pPr>
-      <w:bookmarkStart w:id="5" w:name="_Toc508356459"/>
-      <w:bookmarkStart w:id="6" w:name="_Toc508357163"/>
+      <w:bookmarkStart w:id="4" w:name="_Toc508356459"/>
+      <w:bookmarkStart w:id="5" w:name="_Toc509568183"/>
       <w:r>
         <w:t>But</w:t>
       </w:r>
+      <w:bookmarkEnd w:id="4"/>
       <w:bookmarkEnd w:id="5"/>
-      <w:bookmarkEnd w:id="6"/>
     </w:p>
     <w:p>
       <w:r>
@@ -3511,13 +3611,8 @@
         <w:t xml:space="preserve"> afin de pouvoir faciliter des tests</w:t>
       </w:r>
       <w:r>
-        <w:t xml:space="preserve"> </w:t>
-      </w:r>
-      <w:proofErr w:type="gramStart"/>
-      <w:r>
-        <w:t>d’applications</w:t>
-      </w:r>
-      <w:proofErr w:type="gramEnd"/>
+        <w:t xml:space="preserve"> d’applications</w:t>
+      </w:r>
       <w:r>
         <w:t>.</w:t>
       </w:r>
@@ -3527,13 +3622,13 @@
         <w:pStyle w:val="Titre2"/>
         <w:spacing w:after="240"/>
       </w:pPr>
-      <w:bookmarkStart w:id="7" w:name="_Toc508356460"/>
-      <w:bookmarkStart w:id="8" w:name="_Toc508357164"/>
+      <w:bookmarkStart w:id="6" w:name="_Toc508356460"/>
+      <w:bookmarkStart w:id="7" w:name="_Toc509568184"/>
       <w:r>
         <w:t>Spécifications</w:t>
       </w:r>
+      <w:bookmarkEnd w:id="6"/>
       <w:bookmarkEnd w:id="7"/>
-      <w:bookmarkEnd w:id="8"/>
     </w:p>
     <w:p>
       <w:r>
@@ -3626,13 +3721,13 @@
         <w:pStyle w:val="Titre2"/>
         <w:spacing w:after="240"/>
       </w:pPr>
-      <w:bookmarkStart w:id="9" w:name="_Toc508356461"/>
-      <w:bookmarkStart w:id="10" w:name="_Toc508357165"/>
+      <w:bookmarkStart w:id="8" w:name="_Toc508356461"/>
+      <w:bookmarkStart w:id="9" w:name="_Toc509568185"/>
       <w:r>
         <w:t>Restrictions</w:t>
       </w:r>
+      <w:bookmarkEnd w:id="8"/>
       <w:bookmarkEnd w:id="9"/>
-      <w:bookmarkEnd w:id="10"/>
     </w:p>
     <w:p>
       <w:pPr>
@@ -3678,13 +3773,13 @@
         <w:pStyle w:val="Titre2"/>
         <w:spacing w:after="240"/>
       </w:pPr>
-      <w:bookmarkStart w:id="11" w:name="_Toc508356462"/>
-      <w:bookmarkStart w:id="12" w:name="_Toc508357166"/>
+      <w:bookmarkStart w:id="10" w:name="_Toc508356462"/>
+      <w:bookmarkStart w:id="11" w:name="_Toc509568186"/>
       <w:r>
         <w:t>Environnement</w:t>
       </w:r>
+      <w:bookmarkEnd w:id="10"/>
       <w:bookmarkEnd w:id="11"/>
-      <w:bookmarkEnd w:id="12"/>
     </w:p>
     <w:p>
       <w:r>
@@ -3748,13 +3843,13 @@
         <w:pStyle w:val="Titre2"/>
         <w:spacing w:after="240"/>
       </w:pPr>
-      <w:bookmarkStart w:id="13" w:name="_Toc508356463"/>
-      <w:bookmarkStart w:id="14" w:name="_Toc508357167"/>
+      <w:bookmarkStart w:id="12" w:name="_Toc508356463"/>
+      <w:bookmarkStart w:id="13" w:name="_Toc509568187"/>
       <w:r>
         <w:t>Livrables</w:t>
       </w:r>
+      <w:bookmarkEnd w:id="12"/>
       <w:bookmarkEnd w:id="13"/>
-      <w:bookmarkEnd w:id="14"/>
     </w:p>
     <w:p>
       <w:pPr>
@@ -3797,57 +3892,53 @@
         <w:pStyle w:val="Titre1"/>
         <w:spacing w:after="240"/>
       </w:pPr>
-      <w:bookmarkStart w:id="15" w:name="_Toc508356464"/>
-      <w:bookmarkStart w:id="16" w:name="_Toc508357168"/>
+      <w:bookmarkStart w:id="14" w:name="_Toc508356464"/>
+      <w:bookmarkStart w:id="15" w:name="_Toc509568188"/>
       <w:r>
         <w:lastRenderedPageBreak/>
         <w:t>Analyse fonctionnelle</w:t>
       </w:r>
+      <w:bookmarkEnd w:id="14"/>
       <w:bookmarkEnd w:id="15"/>
-      <w:bookmarkEnd w:id="16"/>
     </w:p>
     <w:p>
       <w:pPr>
         <w:pStyle w:val="Titre2"/>
         <w:spacing w:after="240"/>
       </w:pPr>
-      <w:bookmarkStart w:id="17" w:name="_Toc508356465"/>
-      <w:bookmarkStart w:id="18" w:name="_Toc508357169"/>
+      <w:bookmarkStart w:id="16" w:name="_Toc508356465"/>
+      <w:bookmarkStart w:id="17" w:name="_Toc509568189"/>
       <w:r>
         <w:t>Fonctionnalités</w:t>
       </w:r>
+      <w:bookmarkEnd w:id="16"/>
       <w:bookmarkEnd w:id="17"/>
-      <w:bookmarkEnd w:id="18"/>
     </w:p>
     <w:p>
       <w:pPr>
         <w:pStyle w:val="Titre3"/>
         <w:spacing w:after="240"/>
       </w:pPr>
-      <w:bookmarkStart w:id="19" w:name="_Toc508356466"/>
-      <w:bookmarkStart w:id="20" w:name="_Toc508357170"/>
+      <w:bookmarkStart w:id="18" w:name="_Toc508356466"/>
+      <w:bookmarkStart w:id="19" w:name="_Toc509568190"/>
       <w:r>
         <w:t>Afficher une vue d’ensemble des appareils sous forme de pages web</w:t>
       </w:r>
+      <w:bookmarkEnd w:id="18"/>
       <w:bookmarkEnd w:id="19"/>
-      <w:bookmarkEnd w:id="20"/>
     </w:p>
     <w:p>
       <w:r>
         <w:t>Cette fonctionnalité permettra à l’utilisateur d</w:t>
       </w:r>
       <w:r>
-        <w:t>’émuler les appareils sous forme de pages web. Il pourra choisir le nombre d’appareil</w:t>
-      </w:r>
-      <w:r>
-        <w:t xml:space="preserve"> </w:t>
-      </w:r>
-      <w:r>
-        <w:rPr>
-          <w:b/>
-          <w:color w:val="FF0000"/>
-        </w:rPr>
-        <w:t>(A DEFINIR)</w:t>
+        <w:t xml:space="preserve">’émuler les appareils sous forme de pages web. Il pourra choisir le nombre </w:t>
+      </w:r>
+      <w:r>
+        <w:t>de navigateur</w:t>
+      </w:r>
+      <w:r>
+        <w:t>s</w:t>
       </w:r>
       <w:r>
         <w:t>. L’application affichera des pages web sous forme d’une grille.</w:t>
@@ -3858,13 +3949,13 @@
         <w:pStyle w:val="Titre3"/>
         <w:spacing w:after="240"/>
       </w:pPr>
-      <w:bookmarkStart w:id="21" w:name="_Toc508356467"/>
-      <w:bookmarkStart w:id="22" w:name="_Toc508357171"/>
+      <w:bookmarkStart w:id="20" w:name="_Toc508356467"/>
+      <w:bookmarkStart w:id="21" w:name="_Toc509568191"/>
       <w:r>
         <w:t>Les URLS des pages seront paramétrables</w:t>
       </w:r>
+      <w:bookmarkEnd w:id="20"/>
       <w:bookmarkEnd w:id="21"/>
-      <w:bookmarkEnd w:id="22"/>
     </w:p>
     <w:p>
       <w:r>
@@ -3882,24 +3973,20 @@
         <w:pStyle w:val="Titre3"/>
         <w:spacing w:after="240"/>
       </w:pPr>
-      <w:bookmarkStart w:id="23" w:name="_Toc508356468"/>
-      <w:bookmarkStart w:id="24" w:name="_Toc508357172"/>
+      <w:bookmarkStart w:id="22" w:name="_Toc508356468"/>
+      <w:bookmarkStart w:id="23" w:name="_Toc509568192"/>
       <w:r>
         <w:t>Modifier le nombre de pages affichées</w:t>
       </w:r>
+      <w:bookmarkEnd w:id="22"/>
       <w:bookmarkEnd w:id="23"/>
-      <w:bookmarkEnd w:id="24"/>
-    </w:p>
-    <w:p>
-      <w:r>
-        <w:t xml:space="preserve">Cette fonctionnalité permettra à l’utilisateur de modifier le nombre de pages web affichées </w:t>
-      </w:r>
-      <w:r>
-        <w:rPr>
-          <w:b/>
-          <w:color w:val="FF0000"/>
-        </w:rPr>
-        <w:t>(A DEFINIR)</w:t>
+    </w:p>
+    <w:p>
+      <w:r>
+        <w:t>Cette fonctionnalité permettra à l’utilisateur de modifier l</w:t>
+      </w:r>
+      <w:r>
+        <w:t>e nombre de pages web affichées</w:t>
       </w:r>
       <w:r>
         <w:t>. Il pourra choisir le nombre d’appareils qu’il souhaite par ligne et le nombre d’appareils qu’il souhaite par colonnes.</w:t>
@@ -3910,8 +3997,8 @@
         <w:pStyle w:val="Titre3"/>
         <w:spacing w:after="240"/>
       </w:pPr>
-      <w:bookmarkStart w:id="25" w:name="_Toc508356469"/>
-      <w:bookmarkStart w:id="26" w:name="_Toc508357173"/>
+      <w:bookmarkStart w:id="24" w:name="_Toc508356469"/>
+      <w:bookmarkStart w:id="25" w:name="_Toc509568193"/>
       <w:r>
         <w:t>Afficher le code source de chac</w:t>
       </w:r>
@@ -3921,12 +4008,12 @@
       <w:r>
         <w:t xml:space="preserve"> (FACULTATIF)</w:t>
       </w:r>
+      <w:bookmarkEnd w:id="24"/>
       <w:bookmarkEnd w:id="25"/>
-      <w:bookmarkEnd w:id="26"/>
-    </w:p>
-    <w:p>
-      <w:r>
-        <w:t>Cette fonctionnalité permettra à l’utilisateur d’afficher le code sources de chacune des pages web (F12 de Chrome) afin de pouvoir les débugger.</w:t>
+    </w:p>
+    <w:p>
+      <w:r>
+        <w:t>Cette fonctionnalité permettra à l’utilisateur d’afficher le code sources de chacune des pages web afin de pouvoir les débugger.</w:t>
       </w:r>
     </w:p>
     <w:p>
@@ -3934,16 +4021,16 @@
         <w:pStyle w:val="Titre3"/>
         <w:spacing w:after="240"/>
       </w:pPr>
-      <w:bookmarkStart w:id="27" w:name="_Toc508356470"/>
-      <w:bookmarkStart w:id="28" w:name="_Toc508357174"/>
+      <w:bookmarkStart w:id="26" w:name="_Toc508356470"/>
+      <w:bookmarkStart w:id="27" w:name="_Toc509568194"/>
       <w:r>
         <w:t>Concevoir un zoom de plusieurs pages web en une</w:t>
       </w:r>
       <w:r>
         <w:t xml:space="preserve"> (FACULTATIF)</w:t>
       </w:r>
+      <w:bookmarkEnd w:id="26"/>
       <w:bookmarkEnd w:id="27"/>
-      <w:bookmarkEnd w:id="28"/>
     </w:p>
     <w:p>
       <w:r>
@@ -3955,16 +4042,16 @@
         <w:pStyle w:val="Titre3"/>
         <w:spacing w:after="240"/>
       </w:pPr>
-      <w:bookmarkStart w:id="29" w:name="_Toc508356471"/>
-      <w:bookmarkStart w:id="30" w:name="_Toc508357175"/>
+      <w:bookmarkStart w:id="28" w:name="_Toc508356471"/>
+      <w:bookmarkStart w:id="29" w:name="_Toc509568195"/>
       <w:r>
         <w:t>Créer des configurations personnalisées</w:t>
       </w:r>
       <w:r>
         <w:t xml:space="preserve"> (FACULTATIF)</w:t>
       </w:r>
+      <w:bookmarkEnd w:id="28"/>
       <w:bookmarkEnd w:id="29"/>
-      <w:bookmarkEnd w:id="30"/>
     </w:p>
     <w:p>
       <w:r>
@@ -3982,27 +4069,27 @@
         <w:pStyle w:val="Titre2"/>
         <w:spacing w:after="240"/>
       </w:pPr>
-      <w:bookmarkStart w:id="31" w:name="_Toc508356472"/>
-      <w:bookmarkStart w:id="32" w:name="_Toc508357176"/>
+      <w:bookmarkStart w:id="30" w:name="_Toc508356472"/>
+      <w:bookmarkStart w:id="31" w:name="_Toc509568196"/>
       <w:r>
         <w:lastRenderedPageBreak/>
         <w:t>Interfaces</w:t>
       </w:r>
+      <w:bookmarkEnd w:id="30"/>
       <w:bookmarkEnd w:id="31"/>
-      <w:bookmarkEnd w:id="32"/>
     </w:p>
     <w:p>
       <w:pPr>
         <w:pStyle w:val="Titre3"/>
         <w:spacing w:after="240"/>
       </w:pPr>
-      <w:bookmarkStart w:id="33" w:name="_Toc508356473"/>
-      <w:bookmarkStart w:id="34" w:name="_Toc508357177"/>
+      <w:bookmarkStart w:id="32" w:name="_Toc508356473"/>
+      <w:bookmarkStart w:id="33" w:name="_Toc509568197"/>
       <w:r>
         <w:t>Fenêtre de configuration</w:t>
       </w:r>
+      <w:bookmarkEnd w:id="32"/>
       <w:bookmarkEnd w:id="33"/>
-      <w:bookmarkEnd w:id="34"/>
     </w:p>
     <w:p>
       <w:pPr>
@@ -4030,7 +4117,7 @@
             <v:path o:extrusionok="f" gradientshapeok="t" o:connecttype="rect"/>
             <o:lock v:ext="edit" aspectratio="t"/>
           </v:shapetype>
-          <v:shape id="_x0000_i1025" type="#_x0000_t75" style="width:364.5pt;height:5in">
+          <v:shape id="_x0000_i1025" type="#_x0000_t75" style="width:364.7pt;height:5in">
             <v:imagedata r:id="rId9" o:title="Fenêtre de configuration"/>
           </v:shape>
         </w:pict>
@@ -4044,14 +4131,27 @@
       <w:r>
         <w:t xml:space="preserve">Fig. </w:t>
       </w:r>
-      <w:fldSimple w:instr=" SEQ Fig. \* ARABIC ">
-        <w:r>
-          <w:rPr>
-            <w:noProof/>
-          </w:rPr>
-          <w:t>1</w:t>
-        </w:r>
-      </w:fldSimple>
+      <w:r>
+        <w:fldChar w:fldCharType="begin"/>
+      </w:r>
+      <w:r>
+        <w:instrText xml:space="preserve"> SEQ Fig. \* ARABIC </w:instrText>
+      </w:r>
+      <w:r>
+        <w:fldChar w:fldCharType="separate"/>
+      </w:r>
+      <w:r>
+        <w:rPr>
+          <w:noProof/>
+        </w:rPr>
+        <w:t>1</w:t>
+      </w:r>
+      <w:r>
+        <w:rPr>
+          <w:noProof/>
+        </w:rPr>
+        <w:fldChar w:fldCharType="end"/>
+      </w:r>
       <w:r>
         <w:t xml:space="preserve"> - Fenêtre de configuration</w:t>
       </w:r>
@@ -4201,14 +4301,14 @@
       <w:pPr>
         <w:pStyle w:val="Titre3"/>
       </w:pPr>
-      <w:bookmarkStart w:id="35" w:name="_Toc508356474"/>
-      <w:bookmarkStart w:id="36" w:name="_Toc508357178"/>
+      <w:bookmarkStart w:id="34" w:name="_Toc508356474"/>
+      <w:bookmarkStart w:id="35" w:name="_Toc509568198"/>
       <w:r>
         <w:lastRenderedPageBreak/>
         <w:t>Fenêtre principale</w:t>
       </w:r>
+      <w:bookmarkEnd w:id="34"/>
       <w:bookmarkEnd w:id="35"/>
-      <w:bookmarkEnd w:id="36"/>
     </w:p>
     <w:p>
       <w:pPr>
@@ -4216,7 +4316,7 @@
       </w:pPr>
       <w:r>
         <w:pict w14:anchorId="753D7F17">
-          <v:shape id="_x0000_i1026" type="#_x0000_t75" style="width:453pt;height:483pt">
+          <v:shape id="_x0000_i1026" type="#_x0000_t75" style="width:452.55pt;height:482.95pt">
             <v:imagedata r:id="rId10" o:title="FrmMain"/>
           </v:shape>
         </w:pict>
@@ -4230,14 +4330,27 @@
       <w:r>
         <w:t xml:space="preserve">Fig. </w:t>
       </w:r>
-      <w:fldSimple w:instr=" SEQ Fig. \* ARABIC ">
-        <w:r>
-          <w:rPr>
-            <w:noProof/>
-          </w:rPr>
-          <w:t>2</w:t>
-        </w:r>
-      </w:fldSimple>
+      <w:r>
+        <w:fldChar w:fldCharType="begin"/>
+      </w:r>
+      <w:r>
+        <w:instrText xml:space="preserve"> SEQ Fig. \* ARABIC </w:instrText>
+      </w:r>
+      <w:r>
+        <w:fldChar w:fldCharType="separate"/>
+      </w:r>
+      <w:r>
+        <w:rPr>
+          <w:noProof/>
+        </w:rPr>
+        <w:t>2</w:t>
+      </w:r>
+      <w:r>
+        <w:rPr>
+          <w:noProof/>
+        </w:rPr>
+        <w:fldChar w:fldCharType="end"/>
+      </w:r>
       <w:r>
         <w:t xml:space="preserve"> - Fenêtre </w:t>
       </w:r>
@@ -4299,14 +4412,14 @@
       <w:pPr>
         <w:pStyle w:val="Titre3"/>
       </w:pPr>
-      <w:bookmarkStart w:id="37" w:name="_Toc508356475"/>
-      <w:bookmarkStart w:id="38" w:name="_Toc508357179"/>
+      <w:bookmarkStart w:id="36" w:name="_Toc508356475"/>
+      <w:bookmarkStart w:id="37" w:name="_Toc509568199"/>
       <w:r>
         <w:lastRenderedPageBreak/>
         <w:t>Fenêtre d’aide</w:t>
       </w:r>
+      <w:bookmarkEnd w:id="36"/>
       <w:bookmarkEnd w:id="37"/>
-      <w:bookmarkEnd w:id="38"/>
     </w:p>
     <w:p>
       <w:pPr>
@@ -4314,7 +4427,7 @@
       </w:pPr>
       <w:r>
         <w:pict w14:anchorId="5C623DAF">
-          <v:shape id="_x0000_i1027" type="#_x0000_t75" style="width:453pt;height:201pt">
+          <v:shape id="_x0000_i1027" type="#_x0000_t75" style="width:453.05pt;height:201.05pt">
             <v:imagedata r:id="rId11" o:title="Fenêtre d'aide"/>
           </v:shape>
         </w:pict>
@@ -4328,14 +4441,30 @@
       <w:r>
         <w:t xml:space="preserve">Fig. </w:t>
       </w:r>
-      <w:fldSimple w:instr=" SEQ Fig. \* ARABIC ">
-        <w:r>
-          <w:rPr>
-            <w:noProof/>
-          </w:rPr>
-          <w:t>3</w:t>
-        </w:r>
-      </w:fldSimple>
+      <w:r>
+        <w:fldChar w:fldCharType="begin"/>
+      </w:r>
+      <w:r>
+        <w:instrText xml:space="preserve"> SEQ Fig. \* ARAB</w:instrText>
+      </w:r>
+      <w:r>
+        <w:instrText xml:space="preserve">IC </w:instrText>
+      </w:r>
+      <w:r>
+        <w:fldChar w:fldCharType="separate"/>
+      </w:r>
+      <w:r>
+        <w:rPr>
+          <w:noProof/>
+        </w:rPr>
+        <w:t>3</w:t>
+      </w:r>
+      <w:r>
+        <w:rPr>
+          <w:noProof/>
+        </w:rPr>
+        <w:fldChar w:fldCharType="end"/>
+      </w:r>
       <w:r>
         <w:t xml:space="preserve"> - Fenêtre d'aide</w:t>
       </w:r>
@@ -4349,13 +4478,13 @@
       <w:pPr>
         <w:pStyle w:val="Titre3"/>
       </w:pPr>
-      <w:bookmarkStart w:id="39" w:name="_Toc508356476"/>
-      <w:bookmarkStart w:id="40" w:name="_Toc508357180"/>
+      <w:bookmarkStart w:id="38" w:name="_Toc508356476"/>
+      <w:bookmarkStart w:id="39" w:name="_Toc509568200"/>
       <w:r>
         <w:t>Fenêtres à propos</w:t>
       </w:r>
+      <w:bookmarkEnd w:id="38"/>
       <w:bookmarkEnd w:id="39"/>
-      <w:bookmarkEnd w:id="40"/>
     </w:p>
     <w:p>
       <w:pPr>
@@ -4363,7 +4492,7 @@
       </w:pPr>
       <w:r>
         <w:pict w14:anchorId="2C70A74D">
-          <v:shape id="_x0000_i1028" type="#_x0000_t75" style="width:453pt;height:204pt">
+          <v:shape id="_x0000_i1028" type="#_x0000_t75" style="width:453.05pt;height:203.85pt">
             <v:imagedata r:id="rId12" o:title="Fenêtre à propos"/>
           </v:shape>
         </w:pict>
@@ -4377,14 +4506,27 @@
       <w:r>
         <w:t xml:space="preserve">Fig. </w:t>
       </w:r>
-      <w:fldSimple w:instr=" SEQ Fig. \* ARABIC ">
-        <w:r>
-          <w:rPr>
-            <w:noProof/>
-          </w:rPr>
-          <w:t>4</w:t>
-        </w:r>
-      </w:fldSimple>
+      <w:r>
+        <w:fldChar w:fldCharType="begin"/>
+      </w:r>
+      <w:r>
+        <w:instrText xml:space="preserve"> SEQ Fig. \* ARABIC </w:instrText>
+      </w:r>
+      <w:r>
+        <w:fldChar w:fldCharType="separate"/>
+      </w:r>
+      <w:r>
+        <w:rPr>
+          <w:noProof/>
+        </w:rPr>
+        <w:t>4</w:t>
+      </w:r>
+      <w:r>
+        <w:rPr>
+          <w:noProof/>
+        </w:rPr>
+        <w:fldChar w:fldCharType="end"/>
+      </w:r>
       <w:r>
         <w:t xml:space="preserve"> - Fenêtre à propos</w:t>
       </w:r>
@@ -4399,30 +4541,30 @@
         <w:pStyle w:val="Titre1"/>
         <w:spacing w:after="240"/>
       </w:pPr>
-      <w:bookmarkStart w:id="41" w:name="_Toc508356477"/>
-      <w:bookmarkStart w:id="42" w:name="_Toc508357181"/>
+      <w:bookmarkStart w:id="40" w:name="_Toc508356477"/>
+      <w:bookmarkStart w:id="41" w:name="_Toc509568201"/>
       <w:r>
         <w:lastRenderedPageBreak/>
         <w:t>Analyse organique</w:t>
       </w:r>
+      <w:bookmarkEnd w:id="40"/>
       <w:bookmarkEnd w:id="41"/>
-      <w:bookmarkEnd w:id="42"/>
     </w:p>
     <w:p>
       <w:pPr>
         <w:pStyle w:val="Titre2"/>
         <w:spacing w:after="240"/>
       </w:pPr>
-      <w:bookmarkStart w:id="43" w:name="_Toc508356478"/>
-      <w:bookmarkStart w:id="44" w:name="_Toc508357182"/>
+      <w:bookmarkStart w:id="42" w:name="_Toc508356478"/>
+      <w:bookmarkStart w:id="43" w:name="_Toc509568202"/>
       <w:r>
         <w:t>Diagramme de classe</w:t>
       </w:r>
       <w:r>
         <w:t>s</w:t>
       </w:r>
+      <w:bookmarkEnd w:id="42"/>
       <w:bookmarkEnd w:id="43"/>
-      <w:bookmarkEnd w:id="44"/>
     </w:p>
     <w:p>
       <w:pPr>
@@ -4435,9 +4577,9 @@
           <w:lang w:eastAsia="fr-CH"/>
         </w:rPr>
         <w:drawing>
-          <wp:inline distT="0" distB="0" distL="0" distR="0" wp14:anchorId="7B0578F0" wp14:editId="1F1CF494">
-            <wp:extent cx="5823374" cy="920884"/>
-            <wp:effectExtent l="0" t="0" r="6350" b="0"/>
+          <wp:inline distT="0" distB="0" distL="0" distR="0" wp14:anchorId="7B0578F0" wp14:editId="5FAD80EE">
+            <wp:extent cx="6003619" cy="1561381"/>
+            <wp:effectExtent l="0" t="0" r="0" b="1270"/>
             <wp:docPr id="1" name="Image 1"/>
             <wp:cNvGraphicFramePr>
               <a:graphicFrameLocks xmlns:a="http://schemas.openxmlformats.org/drawingml/2006/main" noChangeAspect="1"/>
@@ -4464,7 +4606,7 @@
                   <pic:spPr>
                     <a:xfrm>
                       <a:off x="0" y="0"/>
-                      <a:ext cx="5823374" cy="920884"/>
+                      <a:ext cx="6061900" cy="1576538"/>
                     </a:xfrm>
                     <a:prstGeom prst="rect">
                       <a:avLst/>
@@ -4485,14 +4627,27 @@
       <w:r>
         <w:t xml:space="preserve">Fig. </w:t>
       </w:r>
-      <w:fldSimple w:instr=" SEQ Fig. \* ARABIC ">
-        <w:r>
-          <w:rPr>
-            <w:noProof/>
-          </w:rPr>
-          <w:t>5</w:t>
-        </w:r>
-      </w:fldSimple>
+      <w:r>
+        <w:fldChar w:fldCharType="begin"/>
+      </w:r>
+      <w:r>
+        <w:instrText xml:space="preserve"> SEQ Fig. \* ARABIC </w:instrText>
+      </w:r>
+      <w:r>
+        <w:fldChar w:fldCharType="separate"/>
+      </w:r>
+      <w:r>
+        <w:rPr>
+          <w:noProof/>
+        </w:rPr>
+        <w:t>5</w:t>
+      </w:r>
+      <w:r>
+        <w:rPr>
+          <w:noProof/>
+        </w:rPr>
+        <w:fldChar w:fldCharType="end"/>
+      </w:r>
       <w:r>
         <w:t xml:space="preserve"> - Diagramme de classe</w:t>
       </w:r>
@@ -4504,8 +4659,8 @@
       <w:pPr>
         <w:pStyle w:val="Titre3"/>
       </w:pPr>
-      <w:bookmarkStart w:id="45" w:name="_Toc508356479"/>
-      <w:bookmarkStart w:id="46" w:name="_Toc508357183"/>
+      <w:bookmarkStart w:id="44" w:name="_Toc508356479"/>
+      <w:bookmarkStart w:id="45" w:name="_Toc509568203"/>
       <w:r>
         <w:t xml:space="preserve">Classe </w:t>
       </w:r>
@@ -4519,11 +4674,11 @@
       <w:r>
         <w:t>Frm</w:t>
       </w:r>
+      <w:bookmarkEnd w:id="44"/>
+      <w:r>
+        <w:t>View</w:t>
+      </w:r>
       <w:bookmarkEnd w:id="45"/>
-      <w:bookmarkEnd w:id="46"/>
-      <w:r>
-        <w:t>View</w:t>
-      </w:r>
       <w:proofErr w:type="spellEnd"/>
     </w:p>
     <w:p>
@@ -4656,6 +4811,7 @@
       <w:pPr>
         <w:pStyle w:val="Titre3"/>
       </w:pPr>
+      <w:bookmarkStart w:id="46" w:name="_Toc509568204"/>
       <w:r>
         <w:t xml:space="preserve">Classe – </w:t>
       </w:r>
@@ -4663,6 +4819,7 @@
       <w:r>
         <w:t>FrmConfig</w:t>
       </w:r>
+      <w:bookmarkEnd w:id="46"/>
       <w:proofErr w:type="spellEnd"/>
     </w:p>
     <w:p>
@@ -4727,7 +4884,7 @@
         <w:pStyle w:val="Titre3"/>
       </w:pPr>
       <w:bookmarkStart w:id="47" w:name="_Toc508356480"/>
-      <w:bookmarkStart w:id="48" w:name="_Toc508357184"/>
+      <w:bookmarkStart w:id="48" w:name="_Toc509568205"/>
       <w:r>
         <w:t xml:space="preserve">Classe – </w:t>
       </w:r>
@@ -4873,6 +5030,7 @@
         </w:numPr>
       </w:pPr>
       <w:r>
+        <w:lastRenderedPageBreak/>
         <w:t>Créer une nouvelle configuration.</w:t>
       </w:r>
     </w:p>
@@ -4932,7 +5090,6 @@
         </w:numPr>
       </w:pPr>
       <w:r>
-        <w:lastRenderedPageBreak/>
         <w:t xml:space="preserve">Met à jour une configuration enregistrée dans </w:t>
       </w:r>
       <w:proofErr w:type="spellStart"/>
@@ -5035,7 +5192,7 @@
         <w:pStyle w:val="Titre3"/>
       </w:pPr>
       <w:bookmarkStart w:id="49" w:name="_Toc508356481"/>
-      <w:bookmarkStart w:id="50" w:name="_Toc508357185"/>
+      <w:bookmarkStart w:id="50" w:name="_Toc509568206"/>
       <w:r>
         <w:t>Classe – Config</w:t>
       </w:r>
@@ -5310,30 +5467,933 @@
         <w:t>-&gt; Valeur booléenne qui spécifie si l’appareil affiche un ensemble de fenêtres constitué de la ligne de fenêtre de droite.</w:t>
       </w:r>
     </w:p>
-    <w:p/>
+    <w:p>
+      <w:r>
+        <w:br w:type="page"/>
+      </w:r>
+    </w:p>
     <w:p>
       <w:pPr>
         <w:pStyle w:val="Titre1"/>
-      </w:pPr>
-      <w:bookmarkStart w:id="51" w:name="_Toc508356482"/>
-      <w:bookmarkStart w:id="52" w:name="_Toc508357186"/>
-      <w:r>
+        <w:spacing w:after="240"/>
+      </w:pPr>
+      <w:bookmarkStart w:id="51" w:name="_Toc509568207"/>
+      <w:r>
+        <w:lastRenderedPageBreak/>
+        <w:t>Test</w:t>
+      </w:r>
+      <w:bookmarkEnd w:id="51"/>
+    </w:p>
+    <w:tbl>
+      <w:tblPr>
+        <w:tblStyle w:val="Grilledutableau"/>
+        <w:tblW w:w="0" w:type="auto"/>
+        <w:tblLook w:val="04A0" w:firstRow="1" w:lastRow="0" w:firstColumn="1" w:lastColumn="0" w:noHBand="0" w:noVBand="1"/>
+      </w:tblPr>
+      <w:tblGrid>
+        <w:gridCol w:w="2261"/>
+        <w:gridCol w:w="2261"/>
+        <w:gridCol w:w="2262"/>
+        <w:gridCol w:w="2258"/>
+      </w:tblGrid>
+      <w:tr>
+        <w:tc>
+          <w:tcPr>
+            <w:tcW w:w="2265" w:type="dxa"/>
+            <w:tcBorders>
+              <w:top w:val="single" w:sz="12" w:space="0" w:color="auto"/>
+              <w:left w:val="single" w:sz="12" w:space="0" w:color="auto"/>
+              <w:bottom w:val="single" w:sz="12" w:space="0" w:color="auto"/>
+              <w:right w:val="single" w:sz="12" w:space="0" w:color="auto"/>
+            </w:tcBorders>
+            <w:vAlign w:val="center"/>
+          </w:tcPr>
+          <w:p>
+            <w:pPr>
+              <w:jc w:val="center"/>
+              <w:rPr>
+                <w:b/>
+              </w:rPr>
+            </w:pPr>
+            <w:r>
+              <w:rPr>
+                <w:b/>
+              </w:rPr>
+              <w:t>A tester</w:t>
+            </w:r>
+          </w:p>
+        </w:tc>
+        <w:tc>
+          <w:tcPr>
+            <w:tcW w:w="2265" w:type="dxa"/>
+            <w:tcBorders>
+              <w:top w:val="single" w:sz="12" w:space="0" w:color="auto"/>
+              <w:left w:val="single" w:sz="12" w:space="0" w:color="auto"/>
+              <w:bottom w:val="single" w:sz="12" w:space="0" w:color="auto"/>
+              <w:right w:val="single" w:sz="12" w:space="0" w:color="auto"/>
+            </w:tcBorders>
+            <w:vAlign w:val="center"/>
+          </w:tcPr>
+          <w:p>
+            <w:pPr>
+              <w:jc w:val="center"/>
+              <w:rPr>
+                <w:b/>
+              </w:rPr>
+            </w:pPr>
+            <w:r>
+              <w:rPr>
+                <w:b/>
+              </w:rPr>
+              <w:t>Comment ?</w:t>
+            </w:r>
+          </w:p>
+        </w:tc>
+        <w:tc>
+          <w:tcPr>
+            <w:tcW w:w="2266" w:type="dxa"/>
+            <w:tcBorders>
+              <w:top w:val="single" w:sz="12" w:space="0" w:color="auto"/>
+              <w:left w:val="single" w:sz="12" w:space="0" w:color="auto"/>
+              <w:bottom w:val="single" w:sz="12" w:space="0" w:color="auto"/>
+              <w:right w:val="single" w:sz="12" w:space="0" w:color="auto"/>
+            </w:tcBorders>
+            <w:vAlign w:val="center"/>
+          </w:tcPr>
+          <w:p>
+            <w:pPr>
+              <w:jc w:val="center"/>
+              <w:rPr>
+                <w:b/>
+              </w:rPr>
+            </w:pPr>
+            <w:r>
+              <w:rPr>
+                <w:b/>
+              </w:rPr>
+              <w:t>Résultat</w:t>
+            </w:r>
+          </w:p>
+        </w:tc>
+        <w:tc>
+          <w:tcPr>
+            <w:tcW w:w="2266" w:type="dxa"/>
+            <w:tcBorders>
+              <w:top w:val="single" w:sz="12" w:space="0" w:color="auto"/>
+              <w:left w:val="single" w:sz="12" w:space="0" w:color="auto"/>
+              <w:bottom w:val="single" w:sz="12" w:space="0" w:color="auto"/>
+              <w:right w:val="single" w:sz="12" w:space="0" w:color="auto"/>
+            </w:tcBorders>
+            <w:vAlign w:val="center"/>
+          </w:tcPr>
+          <w:p>
+            <w:pPr>
+              <w:jc w:val="center"/>
+              <w:rPr>
+                <w:b/>
+              </w:rPr>
+            </w:pPr>
+            <w:r>
+              <w:rPr>
+                <w:b/>
+              </w:rPr>
+              <w:t>Bug résolu ?</w:t>
+            </w:r>
+          </w:p>
+        </w:tc>
+      </w:tr>
+      <w:tr>
+        <w:tc>
+          <w:tcPr>
+            <w:tcW w:w="2265" w:type="dxa"/>
+            <w:tcBorders>
+              <w:top w:val="single" w:sz="12" w:space="0" w:color="auto"/>
+              <w:left w:val="single" w:sz="12" w:space="0" w:color="auto"/>
+              <w:right w:val="single" w:sz="12" w:space="0" w:color="auto"/>
+            </w:tcBorders>
+            <w:vAlign w:val="center"/>
+          </w:tcPr>
+          <w:p>
+            <w:r>
+              <w:t>L’application démarre</w:t>
+            </w:r>
+          </w:p>
+        </w:tc>
+        <w:tc>
+          <w:tcPr>
+            <w:tcW w:w="2265" w:type="dxa"/>
+            <w:tcBorders>
+              <w:top w:val="single" w:sz="12" w:space="0" w:color="auto"/>
+              <w:left w:val="single" w:sz="12" w:space="0" w:color="auto"/>
+              <w:right w:val="single" w:sz="12" w:space="0" w:color="auto"/>
+            </w:tcBorders>
+            <w:vAlign w:val="center"/>
+          </w:tcPr>
+          <w:p>
+            <w:r>
+              <w:t>On double-clic sur l’exécutable</w:t>
+            </w:r>
+          </w:p>
+        </w:tc>
+        <w:tc>
+          <w:tcPr>
+            <w:tcW w:w="2266" w:type="dxa"/>
+            <w:tcBorders>
+              <w:top w:val="single" w:sz="12" w:space="0" w:color="auto"/>
+              <w:left w:val="single" w:sz="12" w:space="0" w:color="auto"/>
+              <w:right w:val="single" w:sz="12" w:space="0" w:color="auto"/>
+            </w:tcBorders>
+            <w:vAlign w:val="center"/>
+          </w:tcPr>
+          <w:p>
+            <w:r>
+              <w:t>L’application se lance</w:t>
+            </w:r>
+          </w:p>
+        </w:tc>
+        <w:tc>
+          <w:tcPr>
+            <w:tcW w:w="2266" w:type="dxa"/>
+            <w:tcBorders>
+              <w:top w:val="single" w:sz="12" w:space="0" w:color="auto"/>
+              <w:left w:val="single" w:sz="12" w:space="0" w:color="auto"/>
+              <w:right w:val="single" w:sz="12" w:space="0" w:color="auto"/>
+            </w:tcBorders>
+            <w:vAlign w:val="center"/>
+          </w:tcPr>
+          <w:p>
+            <w:pPr>
+              <w:jc w:val="center"/>
+            </w:pPr>
+            <w:r>
+              <w:t>Ø</w:t>
+            </w:r>
+          </w:p>
+        </w:tc>
+      </w:tr>
+      <w:tr>
+        <w:trPr>
+          <w:trHeight w:val="2015"/>
+        </w:trPr>
+        <w:tc>
+          <w:tcPr>
+            <w:tcW w:w="2265" w:type="dxa"/>
+            <w:tcBorders>
+              <w:left w:val="single" w:sz="12" w:space="0" w:color="auto"/>
+              <w:right w:val="single" w:sz="12" w:space="0" w:color="auto"/>
+            </w:tcBorders>
+            <w:vAlign w:val="center"/>
+          </w:tcPr>
+          <w:p>
+            <w:r>
+              <w:t>Une seule configuration est disponible (Morpion)</w:t>
+            </w:r>
+          </w:p>
+        </w:tc>
+        <w:tc>
+          <w:tcPr>
+            <w:tcW w:w="2265" w:type="dxa"/>
+            <w:tcBorders>
+              <w:left w:val="single" w:sz="12" w:space="0" w:color="auto"/>
+              <w:right w:val="single" w:sz="12" w:space="0" w:color="auto"/>
+            </w:tcBorders>
+            <w:vAlign w:val="center"/>
+          </w:tcPr>
+          <w:p>
+            <w:r>
+              <w:t>On clique sur la liste déroulante et on regarde si « Morpion » est le seul élément de la liste</w:t>
+            </w:r>
+          </w:p>
+        </w:tc>
+        <w:tc>
+          <w:tcPr>
+            <w:tcW w:w="2266" w:type="dxa"/>
+            <w:tcBorders>
+              <w:left w:val="single" w:sz="12" w:space="0" w:color="auto"/>
+              <w:right w:val="single" w:sz="12" w:space="0" w:color="auto"/>
+            </w:tcBorders>
+            <w:vAlign w:val="center"/>
+          </w:tcPr>
+          <w:p>
+            <w:r>
+              <w:t>« Morpion » est le seul élément de la liste</w:t>
+            </w:r>
+          </w:p>
+        </w:tc>
+        <w:tc>
+          <w:tcPr>
+            <w:tcW w:w="2266" w:type="dxa"/>
+            <w:tcBorders>
+              <w:left w:val="single" w:sz="12" w:space="0" w:color="auto"/>
+              <w:right w:val="single" w:sz="12" w:space="0" w:color="auto"/>
+            </w:tcBorders>
+            <w:vAlign w:val="center"/>
+          </w:tcPr>
+          <w:p>
+            <w:pPr>
+              <w:jc w:val="center"/>
+            </w:pPr>
+            <w:r>
+              <w:t>Ø</w:t>
+            </w:r>
+          </w:p>
+        </w:tc>
+      </w:tr>
+      <w:tr>
+        <w:trPr>
+          <w:trHeight w:val="1984"/>
+        </w:trPr>
+        <w:tc>
+          <w:tcPr>
+            <w:tcW w:w="2265" w:type="dxa"/>
+            <w:tcBorders>
+              <w:left w:val="single" w:sz="12" w:space="0" w:color="auto"/>
+              <w:right w:val="single" w:sz="12" w:space="0" w:color="auto"/>
+            </w:tcBorders>
+            <w:vAlign w:val="center"/>
+          </w:tcPr>
+          <w:p>
+            <w:r>
+              <w:t>La configuration « Morpion » n’est pas modifiable</w:t>
+            </w:r>
+          </w:p>
+        </w:tc>
+        <w:tc>
+          <w:tcPr>
+            <w:tcW w:w="2265" w:type="dxa"/>
+            <w:tcBorders>
+              <w:left w:val="single" w:sz="12" w:space="0" w:color="auto"/>
+              <w:right w:val="single" w:sz="12" w:space="0" w:color="auto"/>
+            </w:tcBorders>
+            <w:vAlign w:val="center"/>
+          </w:tcPr>
+          <w:p>
+            <w:r>
+              <w:t>On essaye de modifier la configuration</w:t>
+            </w:r>
+            <w:r>
+              <w:t xml:space="preserve"> en changeant les valeurs dans les champs</w:t>
+            </w:r>
+          </w:p>
+        </w:tc>
+        <w:tc>
+          <w:tcPr>
+            <w:tcW w:w="2266" w:type="dxa"/>
+            <w:tcBorders>
+              <w:left w:val="single" w:sz="12" w:space="0" w:color="auto"/>
+              <w:right w:val="single" w:sz="12" w:space="0" w:color="auto"/>
+            </w:tcBorders>
+            <w:vAlign w:val="center"/>
+          </w:tcPr>
+          <w:p>
+            <w:r>
+              <w:t>Les champs sont désactivé et donc impossible à modifier</w:t>
+            </w:r>
+          </w:p>
+        </w:tc>
+        <w:tc>
+          <w:tcPr>
+            <w:tcW w:w="2266" w:type="dxa"/>
+            <w:tcBorders>
+              <w:left w:val="single" w:sz="12" w:space="0" w:color="auto"/>
+              <w:right w:val="single" w:sz="12" w:space="0" w:color="auto"/>
+            </w:tcBorders>
+            <w:vAlign w:val="center"/>
+          </w:tcPr>
+          <w:p>
+            <w:pPr>
+              <w:jc w:val="center"/>
+            </w:pPr>
+            <w:r>
+              <w:t>Ø</w:t>
+            </w:r>
+          </w:p>
+        </w:tc>
+      </w:tr>
+      <w:tr>
+        <w:trPr>
+          <w:trHeight w:val="1261"/>
+        </w:trPr>
+        <w:tc>
+          <w:tcPr>
+            <w:tcW w:w="2265" w:type="dxa"/>
+            <w:tcBorders>
+              <w:left w:val="single" w:sz="12" w:space="0" w:color="auto"/>
+              <w:right w:val="single" w:sz="12" w:space="0" w:color="auto"/>
+            </w:tcBorders>
+            <w:vAlign w:val="center"/>
+          </w:tcPr>
+          <w:p>
+            <w:r>
+              <w:t>Le bouton « Lancer l’émulateur » lance l’émulateur</w:t>
+            </w:r>
+          </w:p>
+        </w:tc>
+        <w:tc>
+          <w:tcPr>
+            <w:tcW w:w="2265" w:type="dxa"/>
+            <w:tcBorders>
+              <w:left w:val="single" w:sz="12" w:space="0" w:color="auto"/>
+              <w:right w:val="single" w:sz="12" w:space="0" w:color="auto"/>
+            </w:tcBorders>
+            <w:vAlign w:val="center"/>
+          </w:tcPr>
+          <w:p>
+            <w:r>
+              <w:t>On clique sur le bouton « Lancer l’émulateur »</w:t>
+            </w:r>
+          </w:p>
+        </w:tc>
+        <w:tc>
+          <w:tcPr>
+            <w:tcW w:w="2266" w:type="dxa"/>
+            <w:tcBorders>
+              <w:left w:val="single" w:sz="12" w:space="0" w:color="auto"/>
+              <w:right w:val="single" w:sz="12" w:space="0" w:color="auto"/>
+            </w:tcBorders>
+            <w:vAlign w:val="center"/>
+          </w:tcPr>
+          <w:p>
+            <w:r>
+              <w:t>L’émulateur se lance</w:t>
+            </w:r>
+          </w:p>
+        </w:tc>
+        <w:tc>
+          <w:tcPr>
+            <w:tcW w:w="2266" w:type="dxa"/>
+            <w:tcBorders>
+              <w:left w:val="single" w:sz="12" w:space="0" w:color="auto"/>
+              <w:right w:val="single" w:sz="12" w:space="0" w:color="auto"/>
+            </w:tcBorders>
+            <w:vAlign w:val="center"/>
+          </w:tcPr>
+          <w:p>
+            <w:pPr>
+              <w:jc w:val="center"/>
+            </w:pPr>
+            <w:r>
+              <w:t>Ø</w:t>
+            </w:r>
+          </w:p>
+        </w:tc>
+      </w:tr>
+      <w:tr>
+        <w:trPr>
+          <w:trHeight w:val="1690"/>
+        </w:trPr>
+        <w:tc>
+          <w:tcPr>
+            <w:tcW w:w="2265" w:type="dxa"/>
+            <w:tcBorders>
+              <w:left w:val="single" w:sz="12" w:space="0" w:color="auto"/>
+              <w:right w:val="single" w:sz="12" w:space="0" w:color="auto"/>
+            </w:tcBorders>
+            <w:vAlign w:val="center"/>
+          </w:tcPr>
+          <w:p>
+            <w:r>
+              <w:t>La configuration « Morpion » est créer dans l’émulateur</w:t>
+            </w:r>
+          </w:p>
+        </w:tc>
+        <w:tc>
+          <w:tcPr>
+            <w:tcW w:w="2265" w:type="dxa"/>
+            <w:tcBorders>
+              <w:left w:val="single" w:sz="12" w:space="0" w:color="auto"/>
+              <w:right w:val="single" w:sz="12" w:space="0" w:color="auto"/>
+            </w:tcBorders>
+            <w:vAlign w:val="center"/>
+          </w:tcPr>
+          <w:p>
+            <w:r>
+              <w:t>On lance l’émulateur</w:t>
+            </w:r>
+          </w:p>
+        </w:tc>
+        <w:tc>
+          <w:tcPr>
+            <w:tcW w:w="2266" w:type="dxa"/>
+            <w:tcBorders>
+              <w:left w:val="single" w:sz="12" w:space="0" w:color="auto"/>
+              <w:right w:val="single" w:sz="12" w:space="0" w:color="auto"/>
+            </w:tcBorders>
+            <w:vAlign w:val="center"/>
+          </w:tcPr>
+          <w:p>
+            <w:r>
+              <w:t>La configuration « Morpion » est créé dans l’émulateur (9 Webrowsers)</w:t>
+            </w:r>
+          </w:p>
+        </w:tc>
+        <w:tc>
+          <w:tcPr>
+            <w:tcW w:w="2266" w:type="dxa"/>
+            <w:tcBorders>
+              <w:left w:val="single" w:sz="12" w:space="0" w:color="auto"/>
+              <w:right w:val="single" w:sz="12" w:space="0" w:color="auto"/>
+            </w:tcBorders>
+            <w:vAlign w:val="center"/>
+          </w:tcPr>
+          <w:p>
+            <w:pPr>
+              <w:jc w:val="center"/>
+            </w:pPr>
+            <w:r>
+              <w:t>Ø</w:t>
+            </w:r>
+          </w:p>
+        </w:tc>
+      </w:tr>
+      <w:tr>
+        <w:trPr>
+          <w:trHeight w:val="1133"/>
+        </w:trPr>
+        <w:tc>
+          <w:tcPr>
+            <w:tcW w:w="2265" w:type="dxa"/>
+            <w:tcBorders>
+              <w:left w:val="single" w:sz="12" w:space="0" w:color="auto"/>
+              <w:right w:val="single" w:sz="12" w:space="0" w:color="auto"/>
+            </w:tcBorders>
+            <w:vAlign w:val="center"/>
+          </w:tcPr>
+          <w:p>
+            <w:r>
+              <w:t>Les Webrowsers affichent une page</w:t>
+            </w:r>
+          </w:p>
+        </w:tc>
+        <w:tc>
+          <w:tcPr>
+            <w:tcW w:w="2265" w:type="dxa"/>
+            <w:tcBorders>
+              <w:left w:val="single" w:sz="12" w:space="0" w:color="auto"/>
+              <w:right w:val="single" w:sz="12" w:space="0" w:color="auto"/>
+            </w:tcBorders>
+            <w:vAlign w:val="center"/>
+          </w:tcPr>
+          <w:p>
+            <w:r>
+              <w:t>On regarde si les Webrowsers affichent une page</w:t>
+            </w:r>
+          </w:p>
+        </w:tc>
+        <w:tc>
+          <w:tcPr>
+            <w:tcW w:w="2266" w:type="dxa"/>
+            <w:tcBorders>
+              <w:left w:val="single" w:sz="12" w:space="0" w:color="auto"/>
+              <w:right w:val="single" w:sz="12" w:space="0" w:color="auto"/>
+            </w:tcBorders>
+            <w:vAlign w:val="center"/>
+          </w:tcPr>
+          <w:p>
+            <w:r>
+              <w:t>Les Webrowsers affichent une page</w:t>
+            </w:r>
+          </w:p>
+        </w:tc>
+        <w:tc>
+          <w:tcPr>
+            <w:tcW w:w="2266" w:type="dxa"/>
+            <w:tcBorders>
+              <w:left w:val="single" w:sz="12" w:space="0" w:color="auto"/>
+              <w:right w:val="single" w:sz="12" w:space="0" w:color="auto"/>
+            </w:tcBorders>
+            <w:vAlign w:val="center"/>
+          </w:tcPr>
+          <w:p>
+            <w:pPr>
+              <w:jc w:val="center"/>
+            </w:pPr>
+            <w:r>
+              <w:t>Ø</w:t>
+            </w:r>
+          </w:p>
+        </w:tc>
+      </w:tr>
+      <w:tr>
+        <w:tc>
+          <w:tcPr>
+            <w:tcW w:w="2265" w:type="dxa"/>
+            <w:tcBorders>
+              <w:left w:val="single" w:sz="12" w:space="0" w:color="auto"/>
+              <w:right w:val="single" w:sz="12" w:space="0" w:color="auto"/>
+            </w:tcBorders>
+            <w:vAlign w:val="center"/>
+          </w:tcPr>
+          <w:p>
+            <w:r>
+              <w:t>Fermer la fenêtre de l’émulateur fait réapparaître la fenêtre de  configuration</w:t>
+            </w:r>
+          </w:p>
+        </w:tc>
+        <w:tc>
+          <w:tcPr>
+            <w:tcW w:w="2265" w:type="dxa"/>
+            <w:tcBorders>
+              <w:left w:val="single" w:sz="12" w:space="0" w:color="auto"/>
+              <w:right w:val="single" w:sz="12" w:space="0" w:color="auto"/>
+            </w:tcBorders>
+            <w:vAlign w:val="center"/>
+          </w:tcPr>
+          <w:p>
+            <w:r>
+              <w:t>On ferme la fenêtre de l’émulateur</w:t>
+            </w:r>
+          </w:p>
+        </w:tc>
+        <w:tc>
+          <w:tcPr>
+            <w:tcW w:w="2266" w:type="dxa"/>
+            <w:tcBorders>
+              <w:left w:val="single" w:sz="12" w:space="0" w:color="auto"/>
+              <w:right w:val="single" w:sz="12" w:space="0" w:color="auto"/>
+            </w:tcBorders>
+            <w:vAlign w:val="center"/>
+          </w:tcPr>
+          <w:p>
+            <w:r>
+              <w:t>La fenêtre de l’émulateur s’est fermé est la fenêtre de configuration est réapparu</w:t>
+            </w:r>
+          </w:p>
+        </w:tc>
+        <w:tc>
+          <w:tcPr>
+            <w:tcW w:w="2266" w:type="dxa"/>
+            <w:tcBorders>
+              <w:left w:val="single" w:sz="12" w:space="0" w:color="auto"/>
+              <w:right w:val="single" w:sz="12" w:space="0" w:color="auto"/>
+            </w:tcBorders>
+            <w:vAlign w:val="center"/>
+          </w:tcPr>
+          <w:p>
+            <w:pPr>
+              <w:jc w:val="center"/>
+            </w:pPr>
+            <w:r>
+              <w:t>Ø</w:t>
+            </w:r>
+            <w:bookmarkStart w:id="52" w:name="_GoBack"/>
+            <w:bookmarkEnd w:id="52"/>
+          </w:p>
+        </w:tc>
+      </w:tr>
+      <w:tr>
+        <w:tc>
+          <w:tcPr>
+            <w:tcW w:w="2265" w:type="dxa"/>
+            <w:tcBorders>
+              <w:left w:val="single" w:sz="12" w:space="0" w:color="auto"/>
+              <w:right w:val="single" w:sz="12" w:space="0" w:color="auto"/>
+            </w:tcBorders>
+            <w:vAlign w:val="center"/>
+          </w:tcPr>
+          <w:p/>
+        </w:tc>
+        <w:tc>
+          <w:tcPr>
+            <w:tcW w:w="2265" w:type="dxa"/>
+            <w:tcBorders>
+              <w:left w:val="single" w:sz="12" w:space="0" w:color="auto"/>
+              <w:right w:val="single" w:sz="12" w:space="0" w:color="auto"/>
+            </w:tcBorders>
+            <w:vAlign w:val="center"/>
+          </w:tcPr>
+          <w:p/>
+        </w:tc>
+        <w:tc>
+          <w:tcPr>
+            <w:tcW w:w="2266" w:type="dxa"/>
+            <w:tcBorders>
+              <w:left w:val="single" w:sz="12" w:space="0" w:color="auto"/>
+              <w:right w:val="single" w:sz="12" w:space="0" w:color="auto"/>
+            </w:tcBorders>
+            <w:vAlign w:val="center"/>
+          </w:tcPr>
+          <w:p/>
+        </w:tc>
+        <w:tc>
+          <w:tcPr>
+            <w:tcW w:w="2266" w:type="dxa"/>
+            <w:tcBorders>
+              <w:left w:val="single" w:sz="12" w:space="0" w:color="auto"/>
+              <w:right w:val="single" w:sz="12" w:space="0" w:color="auto"/>
+            </w:tcBorders>
+            <w:vAlign w:val="center"/>
+          </w:tcPr>
+          <w:p>
+            <w:pPr>
+              <w:jc w:val="center"/>
+            </w:pPr>
+          </w:p>
+        </w:tc>
+      </w:tr>
+      <w:tr>
+        <w:tc>
+          <w:tcPr>
+            <w:tcW w:w="2265" w:type="dxa"/>
+            <w:tcBorders>
+              <w:left w:val="single" w:sz="12" w:space="0" w:color="auto"/>
+              <w:right w:val="single" w:sz="12" w:space="0" w:color="auto"/>
+            </w:tcBorders>
+            <w:vAlign w:val="center"/>
+          </w:tcPr>
+          <w:p/>
+        </w:tc>
+        <w:tc>
+          <w:tcPr>
+            <w:tcW w:w="2265" w:type="dxa"/>
+            <w:tcBorders>
+              <w:left w:val="single" w:sz="12" w:space="0" w:color="auto"/>
+              <w:right w:val="single" w:sz="12" w:space="0" w:color="auto"/>
+            </w:tcBorders>
+            <w:vAlign w:val="center"/>
+          </w:tcPr>
+          <w:p/>
+        </w:tc>
+        <w:tc>
+          <w:tcPr>
+            <w:tcW w:w="2266" w:type="dxa"/>
+            <w:tcBorders>
+              <w:left w:val="single" w:sz="12" w:space="0" w:color="auto"/>
+              <w:right w:val="single" w:sz="12" w:space="0" w:color="auto"/>
+            </w:tcBorders>
+            <w:vAlign w:val="center"/>
+          </w:tcPr>
+          <w:p/>
+        </w:tc>
+        <w:tc>
+          <w:tcPr>
+            <w:tcW w:w="2266" w:type="dxa"/>
+            <w:tcBorders>
+              <w:left w:val="single" w:sz="12" w:space="0" w:color="auto"/>
+              <w:right w:val="single" w:sz="12" w:space="0" w:color="auto"/>
+            </w:tcBorders>
+            <w:vAlign w:val="center"/>
+          </w:tcPr>
+          <w:p>
+            <w:pPr>
+              <w:jc w:val="center"/>
+            </w:pPr>
+          </w:p>
+        </w:tc>
+      </w:tr>
+      <w:tr>
+        <w:tc>
+          <w:tcPr>
+            <w:tcW w:w="2265" w:type="dxa"/>
+            <w:tcBorders>
+              <w:left w:val="single" w:sz="12" w:space="0" w:color="auto"/>
+              <w:right w:val="single" w:sz="12" w:space="0" w:color="auto"/>
+            </w:tcBorders>
+            <w:vAlign w:val="center"/>
+          </w:tcPr>
+          <w:p/>
+        </w:tc>
+        <w:tc>
+          <w:tcPr>
+            <w:tcW w:w="2265" w:type="dxa"/>
+            <w:tcBorders>
+              <w:left w:val="single" w:sz="12" w:space="0" w:color="auto"/>
+              <w:right w:val="single" w:sz="12" w:space="0" w:color="auto"/>
+            </w:tcBorders>
+            <w:vAlign w:val="center"/>
+          </w:tcPr>
+          <w:p/>
+        </w:tc>
+        <w:tc>
+          <w:tcPr>
+            <w:tcW w:w="2266" w:type="dxa"/>
+            <w:tcBorders>
+              <w:left w:val="single" w:sz="12" w:space="0" w:color="auto"/>
+              <w:right w:val="single" w:sz="12" w:space="0" w:color="auto"/>
+            </w:tcBorders>
+            <w:vAlign w:val="center"/>
+          </w:tcPr>
+          <w:p/>
+        </w:tc>
+        <w:tc>
+          <w:tcPr>
+            <w:tcW w:w="2266" w:type="dxa"/>
+            <w:tcBorders>
+              <w:left w:val="single" w:sz="12" w:space="0" w:color="auto"/>
+              <w:right w:val="single" w:sz="12" w:space="0" w:color="auto"/>
+            </w:tcBorders>
+            <w:vAlign w:val="center"/>
+          </w:tcPr>
+          <w:p>
+            <w:pPr>
+              <w:jc w:val="center"/>
+            </w:pPr>
+          </w:p>
+        </w:tc>
+      </w:tr>
+      <w:tr>
+        <w:trPr>
+          <w:trHeight w:val="292"/>
+        </w:trPr>
+        <w:tc>
+          <w:tcPr>
+            <w:tcW w:w="2265" w:type="dxa"/>
+            <w:tcBorders>
+              <w:left w:val="single" w:sz="12" w:space="0" w:color="auto"/>
+              <w:right w:val="single" w:sz="12" w:space="0" w:color="auto"/>
+            </w:tcBorders>
+            <w:vAlign w:val="center"/>
+          </w:tcPr>
+          <w:p/>
+        </w:tc>
+        <w:tc>
+          <w:tcPr>
+            <w:tcW w:w="2265" w:type="dxa"/>
+            <w:tcBorders>
+              <w:left w:val="single" w:sz="12" w:space="0" w:color="auto"/>
+              <w:right w:val="single" w:sz="12" w:space="0" w:color="auto"/>
+            </w:tcBorders>
+            <w:vAlign w:val="center"/>
+          </w:tcPr>
+          <w:p/>
+        </w:tc>
+        <w:tc>
+          <w:tcPr>
+            <w:tcW w:w="2266" w:type="dxa"/>
+            <w:tcBorders>
+              <w:left w:val="single" w:sz="12" w:space="0" w:color="auto"/>
+              <w:right w:val="single" w:sz="12" w:space="0" w:color="auto"/>
+            </w:tcBorders>
+            <w:vAlign w:val="center"/>
+          </w:tcPr>
+          <w:p/>
+        </w:tc>
+        <w:tc>
+          <w:tcPr>
+            <w:tcW w:w="2266" w:type="dxa"/>
+            <w:tcBorders>
+              <w:left w:val="single" w:sz="12" w:space="0" w:color="auto"/>
+              <w:right w:val="single" w:sz="12" w:space="0" w:color="auto"/>
+            </w:tcBorders>
+            <w:vAlign w:val="center"/>
+          </w:tcPr>
+          <w:p>
+            <w:pPr>
+              <w:jc w:val="center"/>
+            </w:pPr>
+          </w:p>
+        </w:tc>
+      </w:tr>
+    </w:tbl>
+    <w:p>
+      <w:pPr>
+        <w:rPr>
+          <w:rFonts w:asciiTheme="majorHAnsi" w:eastAsiaTheme="majorEastAsia" w:hAnsiTheme="majorHAnsi" w:cstheme="majorBidi"/>
+          <w:color w:val="AB1E19" w:themeColor="accent1" w:themeShade="BF"/>
+          <w:sz w:val="32"/>
+          <w:szCs w:val="32"/>
+        </w:rPr>
+      </w:pPr>
+      <w:bookmarkStart w:id="53" w:name="_Toc508356482"/>
+      <w:r>
+        <w:br w:type="page"/>
+      </w:r>
+    </w:p>
+    <w:p>
+      <w:pPr>
+        <w:pStyle w:val="Titre1"/>
+      </w:pPr>
+      <w:bookmarkStart w:id="54" w:name="_Toc509568208"/>
+      <w:r>
+        <w:lastRenderedPageBreak/>
         <w:t>Conclusion</w:t>
-      </w:r>
-      <w:bookmarkEnd w:id="51"/>
-      <w:bookmarkEnd w:id="52"/>
-    </w:p>
-    <w:p>
-      <w:pPr>
-        <w:pStyle w:val="Titre1"/>
-      </w:pPr>
-      <w:bookmarkStart w:id="53" w:name="_Toc508356483"/>
-      <w:bookmarkStart w:id="54" w:name="_Toc508357187"/>
-      <w:r>
-        <w:t>Annexes</w:t>
       </w:r>
       <w:bookmarkEnd w:id="53"/>
       <w:bookmarkEnd w:id="54"/>
+    </w:p>
+    <w:p>
+      <w:r>
+        <w:t>L’application est capable de générer 9 navigateurs web avec une configuration donnée. Il n’est pas encore possible de gérer les configurations ainsi que le nombre de fenêtres affichées. Il y a également un problème de focus lorsque l’on utilise le clavier dans les navigateurs émulés. Actuellement, afin de garder le focus il f</w:t>
+      </w:r>
+      <w:r>
+        <w:t>aut cliquer sur le navigateur.</w:t>
+      </w:r>
+    </w:p>
+    <w:p>
+      <w:r>
+        <w:t>Améliorations envisageables :</w:t>
+      </w:r>
+    </w:p>
+    <w:p>
+      <w:pPr>
+        <w:pStyle w:val="Paragraphedeliste"/>
+        <w:numPr>
+          <w:ilvl w:val="0"/>
+          <w:numId w:val="7"/>
+        </w:numPr>
+      </w:pPr>
+      <w:r>
+        <w:t>Gérer les configuration (CRUD) en les sérialisant dans un fichier appart</w:t>
+      </w:r>
+    </w:p>
+    <w:p>
+      <w:pPr>
+        <w:pStyle w:val="Paragraphedeliste"/>
+        <w:numPr>
+          <w:ilvl w:val="0"/>
+          <w:numId w:val="7"/>
+        </w:numPr>
+      </w:pPr>
+      <w:r>
+        <w:t>Rendre les réglages dynamiques en chargeant la configuration</w:t>
+      </w:r>
+    </w:p>
+    <w:p>
+      <w:pPr>
+        <w:pStyle w:val="Paragraphedeliste"/>
+        <w:numPr>
+          <w:ilvl w:val="0"/>
+          <w:numId w:val="7"/>
+        </w:numPr>
+      </w:pPr>
+      <w:r>
+        <w:t>Appliquer les changements de l’utilisateur à la configuration courante (Nb lignes et colonnes, format, type de vue, etc.)</w:t>
+      </w:r>
+    </w:p>
+    <w:p>
+      <w:pPr>
+        <w:pStyle w:val="Paragraphedeliste"/>
+        <w:numPr>
+          <w:ilvl w:val="0"/>
+          <w:numId w:val="7"/>
+        </w:numPr>
+      </w:pPr>
+      <w:r>
+        <w:t>Rendre l’interface des navigateurs redimensionnable</w:t>
+      </w:r>
+    </w:p>
+    <w:p>
+      <w:pPr>
+        <w:pStyle w:val="Paragraphedeliste"/>
+        <w:numPr>
+          <w:ilvl w:val="0"/>
+          <w:numId w:val="7"/>
+        </w:numPr>
+      </w:pPr>
+      <w:r>
+        <w:t>Gérer le focus des navigateurs</w:t>
+      </w:r>
+    </w:p>
+    <w:p>
+      <w:r>
+        <w:t>Au final, on peut s’apercevoir que le projet était trop ambitieux par rapport au temps que nous avions à disposition pour concevoir l’application dans son intégralité (documenta</w:t>
+      </w:r>
+      <w:r>
+        <w:t xml:space="preserve">tion, implémentation et tests). </w:t>
+      </w:r>
+      <w:r>
+        <w:t>Cependant, les fonctionnalités minimales sont développées et fonctionnelles.</w:t>
+      </w:r>
     </w:p>
     <w:sectPr>
       <w:headerReference w:type="default" r:id="rId14"/>
@@ -5427,7 +6487,7 @@
         <w:noProof/>
         <w:lang w:val="fr-FR"/>
       </w:rPr>
-      <w:t>10</w:t>
+      <w:t>12</w:t>
     </w:r>
     <w:r>
       <w:rPr>
@@ -5470,7 +6530,7 @@
         <w:noProof/>
         <w:lang w:val="fr-FR"/>
       </w:rPr>
-      <w:t>10</w:t>
+      <w:t>12</w:t>
     </w:r>
     <w:r>
       <w:rPr>
@@ -5897,6 +6957,119 @@
     </w:lvl>
   </w:abstractNum>
   <w:abstractNum w:abstractNumId="3" w15:restartNumberingAfterBreak="0">
+    <w:nsid w:val="35CB5F8D"/>
+    <w:multiLevelType w:val="hybridMultilevel"/>
+    <w:tmpl w:val="E5E88276"/>
+    <w:lvl w:ilvl="0" w:tplc="100C0001">
+      <w:start w:val="1"/>
+      <w:numFmt w:val="bullet"/>
+      <w:lvlText w:val=""/>
+      <w:lvlJc w:val="left"/>
+      <w:pPr>
+        <w:ind w:left="720" w:hanging="360"/>
+      </w:pPr>
+      <w:rPr>
+        <w:rFonts w:ascii="Symbol" w:hAnsi="Symbol" w:hint="default"/>
+      </w:rPr>
+    </w:lvl>
+    <w:lvl w:ilvl="1" w:tplc="100C0003" w:tentative="1">
+      <w:start w:val="1"/>
+      <w:numFmt w:val="bullet"/>
+      <w:lvlText w:val="o"/>
+      <w:lvlJc w:val="left"/>
+      <w:pPr>
+        <w:ind w:left="1440" w:hanging="360"/>
+      </w:pPr>
+      <w:rPr>
+        <w:rFonts w:ascii="Courier New" w:hAnsi="Courier New" w:cs="Courier New" w:hint="default"/>
+      </w:rPr>
+    </w:lvl>
+    <w:lvl w:ilvl="2" w:tplc="100C0005" w:tentative="1">
+      <w:start w:val="1"/>
+      <w:numFmt w:val="bullet"/>
+      <w:lvlText w:val=""/>
+      <w:lvlJc w:val="left"/>
+      <w:pPr>
+        <w:ind w:left="2160" w:hanging="360"/>
+      </w:pPr>
+      <w:rPr>
+        <w:rFonts w:ascii="Wingdings" w:hAnsi="Wingdings" w:hint="default"/>
+      </w:rPr>
+    </w:lvl>
+    <w:lvl w:ilvl="3" w:tplc="100C0001" w:tentative="1">
+      <w:start w:val="1"/>
+      <w:numFmt w:val="bullet"/>
+      <w:lvlText w:val=""/>
+      <w:lvlJc w:val="left"/>
+      <w:pPr>
+        <w:ind w:left="2880" w:hanging="360"/>
+      </w:pPr>
+      <w:rPr>
+        <w:rFonts w:ascii="Symbol" w:hAnsi="Symbol" w:hint="default"/>
+      </w:rPr>
+    </w:lvl>
+    <w:lvl w:ilvl="4" w:tplc="100C0003" w:tentative="1">
+      <w:start w:val="1"/>
+      <w:numFmt w:val="bullet"/>
+      <w:lvlText w:val="o"/>
+      <w:lvlJc w:val="left"/>
+      <w:pPr>
+        <w:ind w:left="3600" w:hanging="360"/>
+      </w:pPr>
+      <w:rPr>
+        <w:rFonts w:ascii="Courier New" w:hAnsi="Courier New" w:cs="Courier New" w:hint="default"/>
+      </w:rPr>
+    </w:lvl>
+    <w:lvl w:ilvl="5" w:tplc="100C0005" w:tentative="1">
+      <w:start w:val="1"/>
+      <w:numFmt w:val="bullet"/>
+      <w:lvlText w:val=""/>
+      <w:lvlJc w:val="left"/>
+      <w:pPr>
+        <w:ind w:left="4320" w:hanging="360"/>
+      </w:pPr>
+      <w:rPr>
+        <w:rFonts w:ascii="Wingdings" w:hAnsi="Wingdings" w:hint="default"/>
+      </w:rPr>
+    </w:lvl>
+    <w:lvl w:ilvl="6" w:tplc="100C0001" w:tentative="1">
+      <w:start w:val="1"/>
+      <w:numFmt w:val="bullet"/>
+      <w:lvlText w:val=""/>
+      <w:lvlJc w:val="left"/>
+      <w:pPr>
+        <w:ind w:left="5040" w:hanging="360"/>
+      </w:pPr>
+      <w:rPr>
+        <w:rFonts w:ascii="Symbol" w:hAnsi="Symbol" w:hint="default"/>
+      </w:rPr>
+    </w:lvl>
+    <w:lvl w:ilvl="7" w:tplc="100C0003" w:tentative="1">
+      <w:start w:val="1"/>
+      <w:numFmt w:val="bullet"/>
+      <w:lvlText w:val="o"/>
+      <w:lvlJc w:val="left"/>
+      <w:pPr>
+        <w:ind w:left="5760" w:hanging="360"/>
+      </w:pPr>
+      <w:rPr>
+        <w:rFonts w:ascii="Courier New" w:hAnsi="Courier New" w:cs="Courier New" w:hint="default"/>
+      </w:rPr>
+    </w:lvl>
+    <w:lvl w:ilvl="8" w:tplc="100C0005" w:tentative="1">
+      <w:start w:val="1"/>
+      <w:numFmt w:val="bullet"/>
+      <w:lvlText w:val=""/>
+      <w:lvlJc w:val="left"/>
+      <w:pPr>
+        <w:ind w:left="6480" w:hanging="360"/>
+      </w:pPr>
+      <w:rPr>
+        <w:rFonts w:ascii="Wingdings" w:hAnsi="Wingdings" w:hint="default"/>
+      </w:rPr>
+    </w:lvl>
+  </w:abstractNum>
+  <w:abstractNum w:abstractNumId="4" w15:restartNumberingAfterBreak="0">
     <w:nsid w:val="50533681"/>
     <w:multiLevelType w:val="hybridMultilevel"/>
     <w:tmpl w:val="9F143B9A"/>
@@ -6009,7 +7182,7 @@
       </w:rPr>
     </w:lvl>
   </w:abstractNum>
-  <w:abstractNum w:abstractNumId="4" w15:restartNumberingAfterBreak="0">
+  <w:abstractNum w:abstractNumId="5" w15:restartNumberingAfterBreak="0">
     <w:nsid w:val="53193670"/>
     <w:multiLevelType w:val="hybridMultilevel"/>
     <w:tmpl w:val="163EA7FC"/>
@@ -6122,7 +7295,7 @@
       </w:rPr>
     </w:lvl>
   </w:abstractNum>
-  <w:abstractNum w:abstractNumId="5" w15:restartNumberingAfterBreak="0">
+  <w:abstractNum w:abstractNumId="6" w15:restartNumberingAfterBreak="0">
     <w:nsid w:val="74680D12"/>
     <w:multiLevelType w:val="multilevel"/>
     <w:tmpl w:val="100C0025"/>
@@ -6218,22 +7391,25 @@
     </w:lvl>
   </w:abstractNum>
   <w:num w:numId="1">
-    <w:abstractNumId w:val="3"/>
+    <w:abstractNumId w:val="4"/>
   </w:num>
   <w:num w:numId="2">
-    <w:abstractNumId w:val="5"/>
+    <w:abstractNumId w:val="6"/>
   </w:num>
   <w:num w:numId="3">
     <w:abstractNumId w:val="2"/>
   </w:num>
   <w:num w:numId="4">
-    <w:abstractNumId w:val="4"/>
+    <w:abstractNumId w:val="5"/>
   </w:num>
   <w:num w:numId="5">
     <w:abstractNumId w:val="1"/>
   </w:num>
   <w:num w:numId="6">
     <w:abstractNumId w:val="0"/>
+  </w:num>
+  <w:num w:numId="7">
+    <w:abstractNumId w:val="3"/>
   </w:num>
 </w:numbering>
 </file>
@@ -7496,7 +8672,7 @@
 </file>
 
 <file path=customXml/itemProps2.xml><?xml version="1.0" encoding="utf-8"?>
-<ds:datastoreItem xmlns:ds="http://schemas.openxmlformats.org/officeDocument/2006/customXml" ds:itemID="{B59AFD10-5366-4CE8-995F-C36E67DD81D3}">
+<ds:datastoreItem xmlns:ds="http://schemas.openxmlformats.org/officeDocument/2006/customXml" ds:itemID="{1A69B43C-ACCC-470C-A4A7-F79191E1CF24}">
   <ds:schemaRefs>
     <ds:schemaRef ds:uri="http://schemas.openxmlformats.org/officeDocument/2006/bibliography"/>
   </ds:schemaRefs>

</xml_diff>